<commit_message>
add all task with thier procedures ans images
</commit_message>
<xml_diff>
--- a/Report_exp11.docx
+++ b/Report_exp11.docx
@@ -759,7 +759,6 @@
     <w:p>
       <w:pPr>
         <w:spacing w:line="259" w:lineRule="auto"/>
-        <w:ind w:left="360" w:hanging="360"/>
         <w:rPr>
           <w:rFonts w:asciiTheme="majorBidi" w:hAnsiTheme="majorBidi" w:cstheme="majorBidi"/>
           <w:color w:val="4472C4" w:themeColor="accent1"/>
@@ -767,36 +766,6 @@
           <w:szCs w:val="44"/>
         </w:rPr>
       </w:pPr>
-    </w:p>
-    <w:p>
-      <w:pPr>
-        <w:spacing w:line="259" w:lineRule="auto"/>
-        <w:ind w:left="360" w:hanging="360"/>
-        <w:rPr>
-          <w:rFonts w:asciiTheme="majorBidi" w:hAnsiTheme="majorBidi" w:cstheme="majorBidi"/>
-          <w:color w:val="4472C4" w:themeColor="accent1"/>
-          <w:sz w:val="44"/>
-          <w:szCs w:val="44"/>
-        </w:rPr>
-      </w:pPr>
-      <w:r>
-        <w:rPr>
-          <w:rFonts w:asciiTheme="majorBidi" w:hAnsiTheme="majorBidi" w:cstheme="majorBidi"/>
-          <w:color w:val="4472C4" w:themeColor="accent1"/>
-          <w:sz w:val="44"/>
-          <w:szCs w:val="44"/>
-        </w:rPr>
-        <w:t xml:space="preserve"> </w:t>
-      </w:r>
-      <w:r>
-        <w:rPr>
-          <w:rFonts w:asciiTheme="majorBidi" w:hAnsiTheme="majorBidi" w:cstheme="majorBidi"/>
-          <w:color w:val="4472C4" w:themeColor="accent1"/>
-          <w:sz w:val="44"/>
-          <w:szCs w:val="44"/>
-        </w:rPr>
-        <w:t xml:space="preserve"> </w:t>
-      </w:r>
     </w:p>
     <w:p>
       <w:pPr>
@@ -2166,7 +2135,6 @@
           <w:sz w:val="28"/>
           <w:szCs w:val="28"/>
         </w:rPr>
-        <w:lastRenderedPageBreak/>
         <w:t xml:space="preserve">Assign </w:t>
       </w:r>
       <w:r>
@@ -2271,6 +2239,7 @@
           <w:sz w:val="28"/>
           <w:szCs w:val="28"/>
         </w:rPr>
+        <w:lastRenderedPageBreak/>
         <w:t xml:space="preserve">Start condition statement with if LED </w:t>
       </w:r>
       <w:r>
@@ -3491,16 +3460,1148 @@
       <w:pPr>
         <w:rPr>
           <w:rFonts w:asciiTheme="majorBidi" w:hAnsiTheme="majorBidi" w:cstheme="majorBidi"/>
+          <w:sz w:val="40"/>
+          <w:szCs w:val="40"/>
+        </w:rPr>
+      </w:pPr>
+      <w:r>
+        <w:rPr>
+          <w:rFonts w:asciiTheme="majorBidi" w:hAnsiTheme="majorBidi" w:cstheme="majorBidi"/>
+          <w:sz w:val="40"/>
+          <w:szCs w:val="40"/>
+        </w:rPr>
+        <w:t>Task</w:t>
+      </w:r>
+      <w:r>
+        <w:rPr>
+          <w:rFonts w:asciiTheme="majorBidi" w:hAnsiTheme="majorBidi" w:cstheme="majorBidi"/>
+          <w:sz w:val="40"/>
+          <w:szCs w:val="40"/>
+        </w:rPr>
+        <w:t>5</w:t>
+      </w:r>
+      <w:r>
+        <w:rPr>
+          <w:rFonts w:asciiTheme="majorBidi" w:hAnsiTheme="majorBidi" w:cstheme="majorBidi"/>
+          <w:sz w:val="40"/>
+          <w:szCs w:val="40"/>
+        </w:rPr>
+        <w:t xml:space="preserve">: </w:t>
+      </w:r>
+      <w:r>
+        <w:rPr>
+          <w:rFonts w:asciiTheme="majorBidi" w:hAnsiTheme="majorBidi" w:cstheme="majorBidi"/>
+          <w:sz w:val="40"/>
+          <w:szCs w:val="40"/>
+        </w:rPr>
+        <w:t>Simulation</w:t>
+      </w:r>
+      <w:r>
+        <w:rPr>
+          <w:rFonts w:asciiTheme="majorBidi" w:hAnsiTheme="majorBidi" w:cstheme="majorBidi"/>
+          <w:sz w:val="40"/>
+          <w:szCs w:val="40"/>
+        </w:rPr>
+        <w:t>:</w:t>
+      </w:r>
+    </w:p>
+    <w:p>
+      <w:pPr>
+        <w:pStyle w:val="ListParagraph"/>
+        <w:numPr>
+          <w:ilvl w:val="0"/>
+          <w:numId w:val="32"/>
+        </w:numPr>
+        <w:rPr>
+          <w:rFonts w:asciiTheme="majorBidi" w:eastAsiaTheme="minorEastAsia" w:hAnsiTheme="majorBidi" w:cstheme="majorBidi"/>
+          <w:sz w:val="28"/>
+          <w:szCs w:val="28"/>
+        </w:rPr>
+      </w:pPr>
+      <w:r>
+        <w:rPr>
+          <w:rFonts w:asciiTheme="majorBidi" w:hAnsiTheme="majorBidi" w:cstheme="majorBidi"/>
+          <w:sz w:val="28"/>
+          <w:szCs w:val="28"/>
+        </w:rPr>
+        <w:t>Select timer module and open up the simulation window.</w:t>
+      </w:r>
+    </w:p>
+    <w:p>
+      <w:pPr>
+        <w:pStyle w:val="ListParagraph"/>
+        <w:numPr>
+          <w:ilvl w:val="0"/>
+          <w:numId w:val="32"/>
+        </w:numPr>
+        <w:rPr>
+          <w:rFonts w:asciiTheme="majorBidi" w:eastAsiaTheme="minorEastAsia" w:hAnsiTheme="majorBidi" w:cstheme="majorBidi"/>
+          <w:sz w:val="28"/>
+          <w:szCs w:val="28"/>
+        </w:rPr>
+      </w:pPr>
+      <w:r>
+        <w:rPr>
+          <w:rFonts w:asciiTheme="majorBidi" w:hAnsiTheme="majorBidi" w:cstheme="majorBidi"/>
+          <w:sz w:val="28"/>
+          <w:szCs w:val="28"/>
+        </w:rPr>
+        <w:t>Force clock "</w:t>
+      </w:r>
+      <w:proofErr w:type="spellStart"/>
+      <w:r>
+        <w:rPr>
+          <w:rFonts w:asciiTheme="majorBidi" w:hAnsiTheme="majorBidi" w:cstheme="majorBidi"/>
+          <w:sz w:val="28"/>
+          <w:szCs w:val="28"/>
+        </w:rPr>
+        <w:t>clk</w:t>
+      </w:r>
+      <w:proofErr w:type="spellEnd"/>
+      <w:r>
+        <w:rPr>
+          <w:rFonts w:asciiTheme="majorBidi" w:hAnsiTheme="majorBidi" w:cstheme="majorBidi"/>
+          <w:sz w:val="28"/>
+          <w:szCs w:val="28"/>
+        </w:rPr>
+        <w:t>" to 1ns.</w:t>
+      </w:r>
+    </w:p>
+    <w:p>
+      <w:pPr>
+        <w:pStyle w:val="ListParagraph"/>
+        <w:numPr>
+          <w:ilvl w:val="0"/>
+          <w:numId w:val="32"/>
+        </w:numPr>
+        <w:rPr>
+          <w:rFonts w:asciiTheme="majorBidi" w:eastAsiaTheme="minorEastAsia" w:hAnsiTheme="majorBidi" w:cstheme="majorBidi"/>
+          <w:sz w:val="28"/>
+          <w:szCs w:val="28"/>
+        </w:rPr>
+      </w:pPr>
+      <w:r>
+        <w:rPr>
+          <w:rFonts w:asciiTheme="majorBidi" w:hAnsiTheme="majorBidi" w:cstheme="majorBidi"/>
+          <w:sz w:val="28"/>
+          <w:szCs w:val="28"/>
+        </w:rPr>
+        <w:t>Forc</w:t>
+      </w:r>
+      <w:r>
+        <w:rPr>
+          <w:rFonts w:asciiTheme="majorBidi" w:hAnsiTheme="majorBidi" w:cstheme="majorBidi"/>
+          <w:sz w:val="28"/>
+          <w:szCs w:val="28"/>
+        </w:rPr>
+        <w:t>e</w:t>
+      </w:r>
+      <w:r>
+        <w:rPr>
+          <w:rFonts w:asciiTheme="majorBidi" w:hAnsiTheme="majorBidi" w:cstheme="majorBidi"/>
+          <w:sz w:val="28"/>
+          <w:szCs w:val="28"/>
+        </w:rPr>
+        <w:t xml:space="preserve"> constant "reset" to 1ns.</w:t>
+      </w:r>
+    </w:p>
+    <w:p>
+      <w:pPr>
+        <w:pStyle w:val="ListParagraph"/>
+        <w:numPr>
+          <w:ilvl w:val="0"/>
+          <w:numId w:val="32"/>
+        </w:numPr>
+        <w:rPr>
+          <w:rFonts w:asciiTheme="majorBidi" w:eastAsiaTheme="minorEastAsia" w:hAnsiTheme="majorBidi" w:cstheme="majorBidi"/>
+          <w:sz w:val="28"/>
+          <w:szCs w:val="28"/>
+        </w:rPr>
+      </w:pPr>
+      <w:r>
+        <w:rPr>
+          <w:rFonts w:asciiTheme="majorBidi" w:hAnsiTheme="majorBidi" w:cstheme="majorBidi"/>
+          <w:sz w:val="28"/>
+          <w:szCs w:val="28"/>
+        </w:rPr>
+        <w:t>Force constant "load" to 2ns.</w:t>
+      </w:r>
+    </w:p>
+    <w:p>
+      <w:pPr>
+        <w:pStyle w:val="ListParagraph"/>
+        <w:numPr>
+          <w:ilvl w:val="0"/>
+          <w:numId w:val="32"/>
+        </w:numPr>
+        <w:rPr>
+          <w:rFonts w:asciiTheme="majorBidi" w:eastAsiaTheme="minorEastAsia" w:hAnsiTheme="majorBidi" w:cstheme="majorBidi"/>
+          <w:sz w:val="28"/>
+          <w:szCs w:val="28"/>
+        </w:rPr>
+      </w:pPr>
+      <w:r>
+        <w:rPr>
+          <w:rFonts w:asciiTheme="majorBidi" w:hAnsiTheme="majorBidi" w:cstheme="majorBidi"/>
+          <w:sz w:val="28"/>
+          <w:szCs w:val="28"/>
+        </w:rPr>
+        <w:t>Force constant "</w:t>
+      </w:r>
+      <w:r>
+        <w:rPr>
+          <w:rFonts w:asciiTheme="majorBidi" w:hAnsiTheme="majorBidi" w:cstheme="majorBidi"/>
+          <w:sz w:val="28"/>
+          <w:szCs w:val="28"/>
+        </w:rPr>
+        <w:t>CE</w:t>
+      </w:r>
+      <w:r>
+        <w:rPr>
+          <w:rFonts w:asciiTheme="majorBidi" w:hAnsiTheme="majorBidi" w:cstheme="majorBidi"/>
+          <w:sz w:val="28"/>
+          <w:szCs w:val="28"/>
+        </w:rPr>
+        <w:t>"</w:t>
+      </w:r>
+      <w:r>
+        <w:rPr>
+          <w:rFonts w:asciiTheme="majorBidi" w:hAnsiTheme="majorBidi" w:cstheme="majorBidi"/>
+          <w:sz w:val="28"/>
+          <w:szCs w:val="28"/>
+        </w:rPr>
+        <w:t xml:space="preserve"> always.</w:t>
+      </w:r>
+    </w:p>
+    <w:p>
+      <w:pPr>
+        <w:pStyle w:val="ListParagraph"/>
+        <w:numPr>
+          <w:ilvl w:val="0"/>
+          <w:numId w:val="32"/>
+        </w:numPr>
+        <w:rPr>
+          <w:rFonts w:asciiTheme="majorBidi" w:eastAsiaTheme="minorEastAsia" w:hAnsiTheme="majorBidi" w:cstheme="majorBidi"/>
+          <w:sz w:val="28"/>
+          <w:szCs w:val="28"/>
+        </w:rPr>
+      </w:pPr>
+      <w:r>
+        <w:rPr>
+          <w:rFonts w:asciiTheme="majorBidi" w:hAnsiTheme="majorBidi" w:cstheme="majorBidi"/>
+          <w:sz w:val="28"/>
+          <w:szCs w:val="28"/>
+        </w:rPr>
+        <w:t>Change the radix to unsigned decimal for each of I1and I2.</w:t>
+      </w:r>
+    </w:p>
+    <w:p>
+      <w:pPr>
+        <w:pStyle w:val="ListParagraph"/>
+        <w:numPr>
+          <w:ilvl w:val="0"/>
+          <w:numId w:val="32"/>
+        </w:numPr>
+        <w:rPr>
+          <w:rFonts w:asciiTheme="majorBidi" w:eastAsiaTheme="minorEastAsia" w:hAnsiTheme="majorBidi" w:cstheme="majorBidi"/>
+          <w:sz w:val="28"/>
+          <w:szCs w:val="28"/>
+        </w:rPr>
+      </w:pPr>
+      <w:r>
+        <w:rPr>
+          <w:rFonts w:asciiTheme="majorBidi" w:hAnsiTheme="majorBidi" w:cstheme="majorBidi"/>
+          <w:sz w:val="28"/>
+          <w:szCs w:val="28"/>
+        </w:rPr>
+        <w:t>To test timer of 10:00, force constant I1 to 1 and I0 to 0.</w:t>
+      </w:r>
+    </w:p>
+    <w:p>
+      <w:pPr>
+        <w:pStyle w:val="ListParagraph"/>
+        <w:numPr>
+          <w:ilvl w:val="0"/>
+          <w:numId w:val="32"/>
+        </w:numPr>
+        <w:rPr>
+          <w:rFonts w:asciiTheme="majorBidi" w:eastAsiaTheme="minorEastAsia" w:hAnsiTheme="majorBidi" w:cstheme="majorBidi"/>
+          <w:sz w:val="28"/>
+          <w:szCs w:val="28"/>
+        </w:rPr>
+      </w:pPr>
+      <w:r>
+        <w:rPr>
+          <w:rFonts w:asciiTheme="majorBidi" w:hAnsiTheme="majorBidi" w:cstheme="majorBidi"/>
+          <w:sz w:val="28"/>
+          <w:szCs w:val="28"/>
+        </w:rPr>
+        <w:t xml:space="preserve">Run the simulation for the specified time. </w:t>
+      </w:r>
+    </w:p>
+    <w:p>
+      <w:pPr>
+        <w:rPr>
+          <w:rFonts w:asciiTheme="majorBidi" w:hAnsiTheme="majorBidi" w:cstheme="majorBidi"/>
+          <w:sz w:val="40"/>
+          <w:szCs w:val="40"/>
+        </w:rPr>
+      </w:pPr>
+    </w:p>
+    <w:p>
+      <w:pPr>
+        <w:rPr>
+          <w:rFonts w:asciiTheme="majorBidi" w:hAnsiTheme="majorBidi" w:cstheme="majorBidi"/>
+          <w:sz w:val="40"/>
+          <w:szCs w:val="40"/>
+        </w:rPr>
+      </w:pPr>
+    </w:p>
+    <w:p>
+      <w:pPr>
+        <w:rPr>
+          <w:rFonts w:asciiTheme="majorBidi" w:hAnsiTheme="majorBidi" w:cstheme="majorBidi"/>
+          <w:sz w:val="40"/>
+          <w:szCs w:val="40"/>
+        </w:rPr>
+      </w:pPr>
+    </w:p>
+    <w:p>
+      <w:pPr>
+        <w:rPr>
+          <w:rFonts w:asciiTheme="majorBidi" w:hAnsiTheme="majorBidi" w:cstheme="majorBidi"/>
+          <w:sz w:val="40"/>
+          <w:szCs w:val="40"/>
+        </w:rPr>
+      </w:pPr>
+    </w:p>
+    <w:p>
+      <w:pPr>
+        <w:rPr>
+          <w:rFonts w:asciiTheme="majorBidi" w:hAnsiTheme="majorBidi" w:cstheme="majorBidi"/>
+          <w:sz w:val="40"/>
+          <w:szCs w:val="40"/>
+        </w:rPr>
+      </w:pPr>
+      <w:r>
+        <w:rPr>
+          <w:rFonts w:asciiTheme="majorBidi" w:hAnsiTheme="majorBidi" w:cstheme="majorBidi"/>
+          <w:sz w:val="40"/>
+          <w:szCs w:val="40"/>
+        </w:rPr>
+        <w:lastRenderedPageBreak/>
+        <w:t>Task</w:t>
+      </w:r>
+      <w:r>
+        <w:rPr>
+          <w:rFonts w:asciiTheme="majorBidi" w:hAnsiTheme="majorBidi" w:cstheme="majorBidi"/>
+          <w:sz w:val="40"/>
+          <w:szCs w:val="40"/>
+        </w:rPr>
+        <w:t>6</w:t>
+      </w:r>
+      <w:r>
+        <w:rPr>
+          <w:rFonts w:asciiTheme="majorBidi" w:hAnsiTheme="majorBidi" w:cstheme="majorBidi"/>
+          <w:sz w:val="40"/>
+          <w:szCs w:val="40"/>
+        </w:rPr>
+        <w:t>: Simulation:</w:t>
+      </w:r>
+    </w:p>
+    <w:p>
+      <w:pPr>
+        <w:rPr>
+          <w:rFonts w:asciiTheme="majorBidi" w:hAnsiTheme="majorBidi" w:cstheme="majorBidi"/>
+          <w:sz w:val="24"/>
+          <w:szCs w:val="24"/>
+        </w:rPr>
+      </w:pPr>
+      <w:r>
+        <w:rPr>
+          <w:rFonts w:asciiTheme="majorBidi" w:hAnsiTheme="majorBidi" w:cstheme="majorBidi"/>
+          <w:sz w:val="24"/>
+          <w:szCs w:val="24"/>
+        </w:rPr>
+        <w:t>Here we want to integrate the previous modules to be working and uploaded into FPGA board</w:t>
+      </w:r>
+    </w:p>
+    <w:p>
+      <w:pPr>
+        <w:pStyle w:val="ListParagraph"/>
+        <w:numPr>
+          <w:ilvl w:val="0"/>
+          <w:numId w:val="33"/>
+        </w:numPr>
+        <w:rPr>
+          <w:rFonts w:asciiTheme="majorBidi" w:eastAsiaTheme="minorEastAsia" w:hAnsiTheme="majorBidi" w:cstheme="majorBidi"/>
+          <w:sz w:val="28"/>
+          <w:szCs w:val="28"/>
+        </w:rPr>
+      </w:pPr>
+      <w:r>
+        <w:rPr>
+          <w:rFonts w:asciiTheme="majorBidi" w:hAnsiTheme="majorBidi" w:cstheme="majorBidi"/>
+          <w:sz w:val="28"/>
+          <w:szCs w:val="28"/>
+        </w:rPr>
+        <w:t>Creat</w:t>
+      </w:r>
+      <w:r>
+        <w:rPr>
+          <w:rFonts w:asciiTheme="majorBidi" w:hAnsiTheme="majorBidi" w:cstheme="majorBidi"/>
+          <w:sz w:val="28"/>
+          <w:szCs w:val="28"/>
+        </w:rPr>
+        <w:t>e</w:t>
+      </w:r>
+      <w:r>
+        <w:rPr>
+          <w:rFonts w:asciiTheme="majorBidi" w:hAnsiTheme="majorBidi" w:cstheme="majorBidi"/>
+          <w:sz w:val="28"/>
+          <w:szCs w:val="28"/>
+        </w:rPr>
+        <w:t xml:space="preserve"> .</w:t>
+      </w:r>
+      <w:proofErr w:type="spellStart"/>
+      <w:r>
+        <w:rPr>
+          <w:rFonts w:asciiTheme="majorBidi" w:hAnsiTheme="majorBidi" w:cstheme="majorBidi"/>
+          <w:sz w:val="28"/>
+          <w:szCs w:val="28"/>
+        </w:rPr>
+        <w:t>ucf</w:t>
+      </w:r>
+      <w:proofErr w:type="spellEnd"/>
+      <w:r>
+        <w:rPr>
+          <w:rFonts w:asciiTheme="majorBidi" w:hAnsiTheme="majorBidi" w:cstheme="majorBidi"/>
+          <w:sz w:val="28"/>
+          <w:szCs w:val="28"/>
+        </w:rPr>
+        <w:t xml:space="preserve"> file or open I/O </w:t>
+      </w:r>
+      <w:r>
+        <w:rPr>
+          <w:rFonts w:asciiTheme="majorBidi" w:hAnsiTheme="majorBidi" w:cstheme="majorBidi"/>
+          <w:sz w:val="28"/>
+          <w:szCs w:val="28"/>
+        </w:rPr>
+        <w:t>Pin Planning.</w:t>
+      </w:r>
+    </w:p>
+    <w:p>
+      <w:pPr>
+        <w:pStyle w:val="ListParagraph"/>
+        <w:numPr>
+          <w:ilvl w:val="0"/>
+          <w:numId w:val="33"/>
+        </w:numPr>
+        <w:rPr>
+          <w:rFonts w:asciiTheme="majorBidi" w:eastAsiaTheme="minorEastAsia" w:hAnsiTheme="majorBidi" w:cstheme="majorBidi"/>
+          <w:sz w:val="28"/>
+          <w:szCs w:val="28"/>
+        </w:rPr>
+      </w:pPr>
+      <w:r>
+        <w:rPr>
+          <w:rFonts w:asciiTheme="majorBidi" w:hAnsiTheme="majorBidi" w:cstheme="majorBidi"/>
+          <w:sz w:val="28"/>
+          <w:szCs w:val="28"/>
+        </w:rPr>
+        <w:t xml:space="preserve">Assign </w:t>
+      </w:r>
+      <w:proofErr w:type="spellStart"/>
+      <w:r>
+        <w:rPr>
+          <w:rFonts w:asciiTheme="majorBidi" w:hAnsiTheme="majorBidi" w:cstheme="majorBidi"/>
+          <w:sz w:val="28"/>
+          <w:szCs w:val="28"/>
+        </w:rPr>
+        <w:t>clk</w:t>
+      </w:r>
+      <w:proofErr w:type="spellEnd"/>
+      <w:r>
+        <w:rPr>
+          <w:rFonts w:asciiTheme="majorBidi" w:hAnsiTheme="majorBidi" w:cstheme="majorBidi"/>
+          <w:sz w:val="28"/>
+          <w:szCs w:val="28"/>
+        </w:rPr>
+        <w:t xml:space="preserve"> to V10.</w:t>
+      </w:r>
+    </w:p>
+    <w:p>
+      <w:pPr>
+        <w:pStyle w:val="ListParagraph"/>
+        <w:numPr>
+          <w:ilvl w:val="0"/>
+          <w:numId w:val="33"/>
+        </w:numPr>
+        <w:rPr>
+          <w:rFonts w:asciiTheme="majorBidi" w:eastAsiaTheme="minorEastAsia" w:hAnsiTheme="majorBidi" w:cstheme="majorBidi"/>
+          <w:sz w:val="28"/>
+          <w:szCs w:val="28"/>
+        </w:rPr>
+      </w:pPr>
+      <w:r>
+        <w:rPr>
+          <w:rFonts w:asciiTheme="majorBidi" w:hAnsiTheme="majorBidi" w:cstheme="majorBidi"/>
+          <w:sz w:val="28"/>
+          <w:szCs w:val="28"/>
+        </w:rPr>
+        <w:t>Assign the inputs I1 and I0 to 8 switches.</w:t>
+      </w:r>
+    </w:p>
+    <w:p>
+      <w:pPr>
+        <w:pStyle w:val="ListParagraph"/>
+        <w:numPr>
+          <w:ilvl w:val="0"/>
+          <w:numId w:val="33"/>
+        </w:numPr>
+        <w:rPr>
+          <w:rFonts w:asciiTheme="majorBidi" w:eastAsiaTheme="minorEastAsia" w:hAnsiTheme="majorBidi" w:cstheme="majorBidi"/>
+          <w:sz w:val="28"/>
+          <w:szCs w:val="28"/>
+        </w:rPr>
+      </w:pPr>
+      <w:r>
+        <w:rPr>
+          <w:rFonts w:asciiTheme="majorBidi" w:hAnsiTheme="majorBidi" w:cstheme="majorBidi"/>
+          <w:sz w:val="28"/>
+          <w:szCs w:val="28"/>
+        </w:rPr>
+        <w:t>Assign load to</w:t>
+      </w:r>
+      <w:r>
+        <w:rPr>
+          <w:rFonts w:asciiTheme="majorBidi" w:hAnsiTheme="majorBidi" w:cstheme="majorBidi"/>
+          <w:sz w:val="28"/>
+          <w:szCs w:val="28"/>
+        </w:rPr>
+        <w:t xml:space="preserve"> D9.</w:t>
+      </w:r>
+    </w:p>
+    <w:p>
+      <w:pPr>
+        <w:pStyle w:val="ListParagraph"/>
+        <w:numPr>
+          <w:ilvl w:val="0"/>
+          <w:numId w:val="33"/>
+        </w:numPr>
+        <w:rPr>
+          <w:rFonts w:asciiTheme="majorBidi" w:eastAsiaTheme="minorEastAsia" w:hAnsiTheme="majorBidi" w:cstheme="majorBidi"/>
+          <w:sz w:val="28"/>
+          <w:szCs w:val="28"/>
+        </w:rPr>
+      </w:pPr>
+      <w:r>
+        <w:rPr>
+          <w:rFonts w:asciiTheme="majorBidi" w:hAnsiTheme="majorBidi" w:cstheme="majorBidi"/>
+          <w:sz w:val="28"/>
+          <w:szCs w:val="28"/>
+        </w:rPr>
+        <w:t xml:space="preserve">Assign </w:t>
+      </w:r>
+      <w:r>
+        <w:rPr>
+          <w:rFonts w:asciiTheme="majorBidi" w:hAnsiTheme="majorBidi" w:cstheme="majorBidi"/>
+          <w:sz w:val="28"/>
+          <w:szCs w:val="28"/>
+        </w:rPr>
+        <w:t>reset</w:t>
+      </w:r>
+      <w:r>
+        <w:rPr>
+          <w:rFonts w:asciiTheme="majorBidi" w:hAnsiTheme="majorBidi" w:cstheme="majorBidi"/>
+          <w:sz w:val="28"/>
+          <w:szCs w:val="28"/>
+        </w:rPr>
+        <w:t xml:space="preserve"> to</w:t>
+      </w:r>
+      <w:r>
+        <w:rPr>
+          <w:rFonts w:asciiTheme="majorBidi" w:hAnsiTheme="majorBidi" w:cstheme="majorBidi"/>
+          <w:sz w:val="28"/>
+          <w:szCs w:val="28"/>
+        </w:rPr>
+        <w:t xml:space="preserve"> C4.</w:t>
+      </w:r>
+    </w:p>
+    <w:p>
+      <w:pPr>
+        <w:pStyle w:val="ListParagraph"/>
+        <w:numPr>
+          <w:ilvl w:val="0"/>
+          <w:numId w:val="33"/>
+        </w:numPr>
+        <w:rPr>
+          <w:rFonts w:asciiTheme="majorBidi" w:eastAsiaTheme="minorEastAsia" w:hAnsiTheme="majorBidi" w:cstheme="majorBidi"/>
+          <w:sz w:val="28"/>
+          <w:szCs w:val="28"/>
+        </w:rPr>
+      </w:pPr>
+      <w:r>
+        <w:rPr>
+          <w:rFonts w:asciiTheme="majorBidi" w:hAnsiTheme="majorBidi" w:cstheme="majorBidi"/>
+          <w:sz w:val="28"/>
+          <w:szCs w:val="28"/>
+        </w:rPr>
+        <w:t xml:space="preserve">Assign </w:t>
+      </w:r>
+      <w:r>
+        <w:rPr>
+          <w:rFonts w:asciiTheme="majorBidi" w:hAnsiTheme="majorBidi" w:cstheme="majorBidi"/>
+          <w:sz w:val="28"/>
+          <w:szCs w:val="28"/>
+        </w:rPr>
+        <w:t>LED</w:t>
+      </w:r>
+      <w:r>
+        <w:rPr>
+          <w:rFonts w:asciiTheme="majorBidi" w:hAnsiTheme="majorBidi" w:cstheme="majorBidi"/>
+          <w:sz w:val="28"/>
+          <w:szCs w:val="28"/>
+        </w:rPr>
+        <w:t xml:space="preserve"> to</w:t>
+      </w:r>
+      <w:r>
+        <w:rPr>
+          <w:rFonts w:asciiTheme="majorBidi" w:hAnsiTheme="majorBidi" w:cstheme="majorBidi"/>
+          <w:sz w:val="28"/>
+          <w:szCs w:val="28"/>
+        </w:rPr>
+        <w:t xml:space="preserve"> U16.</w:t>
+      </w:r>
+    </w:p>
+    <w:p>
+      <w:pPr>
+        <w:pStyle w:val="ListParagraph"/>
+        <w:numPr>
+          <w:ilvl w:val="0"/>
+          <w:numId w:val="33"/>
+        </w:numPr>
+        <w:rPr>
+          <w:rFonts w:asciiTheme="majorBidi" w:eastAsiaTheme="minorEastAsia" w:hAnsiTheme="majorBidi" w:cstheme="majorBidi"/>
+          <w:sz w:val="28"/>
+          <w:szCs w:val="28"/>
+        </w:rPr>
+      </w:pPr>
+      <w:r>
+        <w:rPr>
+          <w:rFonts w:asciiTheme="majorBidi" w:hAnsiTheme="majorBidi" w:cstheme="majorBidi"/>
+          <w:sz w:val="28"/>
+          <w:szCs w:val="28"/>
+        </w:rPr>
+        <w:t xml:space="preserve">Assign </w:t>
+      </w:r>
+      <w:proofErr w:type="spellStart"/>
+      <w:r>
+        <w:rPr>
+          <w:rFonts w:asciiTheme="majorBidi" w:hAnsiTheme="majorBidi" w:cstheme="majorBidi"/>
+          <w:sz w:val="28"/>
+          <w:szCs w:val="28"/>
+        </w:rPr>
+        <w:t>ErrorLED</w:t>
+      </w:r>
+      <w:proofErr w:type="spellEnd"/>
+      <w:r>
+        <w:rPr>
+          <w:rFonts w:asciiTheme="majorBidi" w:hAnsiTheme="majorBidi" w:cstheme="majorBidi"/>
+          <w:sz w:val="28"/>
+          <w:szCs w:val="28"/>
+        </w:rPr>
+        <w:t xml:space="preserve"> to</w:t>
+      </w:r>
+      <w:r>
+        <w:rPr>
+          <w:rFonts w:asciiTheme="majorBidi" w:hAnsiTheme="majorBidi" w:cstheme="majorBidi"/>
+          <w:sz w:val="28"/>
+          <w:szCs w:val="28"/>
+        </w:rPr>
+        <w:t xml:space="preserve"> V16.</w:t>
+      </w:r>
+    </w:p>
+    <w:p>
+      <w:pPr>
+        <w:pStyle w:val="ListParagraph"/>
+        <w:numPr>
+          <w:ilvl w:val="0"/>
+          <w:numId w:val="33"/>
+        </w:numPr>
+        <w:rPr>
+          <w:rFonts w:asciiTheme="majorBidi" w:eastAsiaTheme="minorEastAsia" w:hAnsiTheme="majorBidi" w:cstheme="majorBidi"/>
+          <w:sz w:val="28"/>
+          <w:szCs w:val="28"/>
+        </w:rPr>
+      </w:pPr>
+      <w:r>
+        <w:rPr>
+          <w:rFonts w:asciiTheme="majorBidi" w:eastAsiaTheme="minorEastAsia" w:hAnsiTheme="majorBidi" w:cstheme="majorBidi"/>
+          <w:sz w:val="28"/>
+          <w:szCs w:val="28"/>
+        </w:rPr>
+        <w:t>Assign CE to T12.</w:t>
+      </w:r>
+    </w:p>
+    <w:p>
+      <w:pPr>
+        <w:rPr>
+          <w:rFonts w:asciiTheme="majorBidi" w:eastAsiaTheme="minorEastAsia" w:hAnsiTheme="majorBidi" w:cstheme="majorBidi"/>
+          <w:sz w:val="28"/>
+          <w:szCs w:val="28"/>
+        </w:rPr>
+      </w:pPr>
+    </w:p>
+    <w:p>
+      <w:pPr>
+        <w:rPr>
+          <w:rFonts w:asciiTheme="majorBidi" w:hAnsiTheme="majorBidi" w:cstheme="majorBidi"/>
           <w:color w:val="4472C4" w:themeColor="accent1"/>
           <w:sz w:val="44"/>
           <w:szCs w:val="44"/>
         </w:rPr>
       </w:pPr>
-    </w:p>
-    <w:p>
-      <w:pPr>
-        <w:rPr>
-          <w:rFonts w:asciiTheme="majorBidi" w:hAnsiTheme="majorBidi" w:cstheme="majorBidi"/>
+      <w:r>
+        <w:rPr>
+          <w:rFonts w:asciiTheme="majorBidi" w:hAnsiTheme="majorBidi" w:cstheme="majorBidi"/>
+          <w:noProof/>
+          <w:color w:val="4472C4" w:themeColor="accent1"/>
+          <w:sz w:val="44"/>
+          <w:szCs w:val="44"/>
+        </w:rPr>
+        <w:drawing>
+          <wp:inline distT="0" distB="0" distL="0" distR="0" wp14:anchorId="769C9F58" wp14:editId="22FE7CA2">
+            <wp:extent cx="6570980" cy="2852420"/>
+            <wp:effectExtent l="0" t="0" r="0" b="5080"/>
+            <wp:docPr id="9" name="Picture 9" descr="Graphical user interface, text, application&#10;&#10;Description automatically generated"/>
+            <wp:cNvGraphicFramePr>
+              <a:graphicFrameLocks xmlns:a="http://schemas.openxmlformats.org/drawingml/2006/main" noChangeAspect="1"/>
+            </wp:cNvGraphicFramePr>
+            <a:graphic xmlns:a="http://schemas.openxmlformats.org/drawingml/2006/main">
+              <a:graphicData uri="http://schemas.openxmlformats.org/drawingml/2006/picture">
+                <pic:pic xmlns:pic="http://schemas.openxmlformats.org/drawingml/2006/picture">
+                  <pic:nvPicPr>
+                    <pic:cNvPr id="9" name="Picture 9" descr="Graphical user interface, text, application&#10;&#10;Description automatically generated"/>
+                    <pic:cNvPicPr/>
+                  </pic:nvPicPr>
+                  <pic:blipFill>
+                    <a:blip r:embed="rId8">
+                      <a:extLst>
+                        <a:ext uri="{28A0092B-C50C-407E-A947-70E740481C1C}">
+                          <a14:useLocalDpi xmlns:a14="http://schemas.microsoft.com/office/drawing/2010/main" val="0"/>
+                        </a:ext>
+                      </a:extLst>
+                    </a:blip>
+                    <a:stretch>
+                      <a:fillRect/>
+                    </a:stretch>
+                  </pic:blipFill>
+                  <pic:spPr>
+                    <a:xfrm>
+                      <a:off x="0" y="0"/>
+                      <a:ext cx="6570980" cy="2852420"/>
+                    </a:xfrm>
+                    <a:prstGeom prst="rect">
+                      <a:avLst/>
+                    </a:prstGeom>
+                  </pic:spPr>
+                </pic:pic>
+              </a:graphicData>
+            </a:graphic>
+          </wp:inline>
+        </w:drawing>
+      </w:r>
+    </w:p>
+    <w:p>
+      <w:pPr>
+        <w:rPr>
+          <w:rFonts w:asciiTheme="majorBidi" w:hAnsiTheme="majorBidi" w:cstheme="majorBidi"/>
+          <w:color w:val="4472C4" w:themeColor="accent1"/>
+          <w:sz w:val="44"/>
+          <w:szCs w:val="44"/>
+        </w:rPr>
+      </w:pPr>
+      <w:r>
+        <w:rPr>
+          <w:rFonts w:asciiTheme="majorBidi" w:hAnsiTheme="majorBidi" w:cstheme="majorBidi"/>
+          <w:b/>
+          <w:bCs/>
+          <w:noProof/>
+          <w:sz w:val="28"/>
+          <w:szCs w:val="28"/>
+        </w:rPr>
+        <w:drawing>
+          <wp:inline distT="0" distB="0" distL="0" distR="0" wp14:anchorId="79BF113E" wp14:editId="6A6AB6D7">
+            <wp:extent cx="6570980" cy="2891155"/>
+            <wp:effectExtent l="0" t="0" r="0" b="4445"/>
+            <wp:docPr id="11" name="Picture 11" descr="Text&#10;&#10;Description automatically generated"/>
+            <wp:cNvGraphicFramePr>
+              <a:graphicFrameLocks xmlns:a="http://schemas.openxmlformats.org/drawingml/2006/main" noChangeAspect="1"/>
+            </wp:cNvGraphicFramePr>
+            <a:graphic xmlns:a="http://schemas.openxmlformats.org/drawingml/2006/main">
+              <a:graphicData uri="http://schemas.openxmlformats.org/drawingml/2006/picture">
+                <pic:pic xmlns:pic="http://schemas.openxmlformats.org/drawingml/2006/picture">
+                  <pic:nvPicPr>
+                    <pic:cNvPr id="11" name="Picture 11" descr="Text&#10;&#10;Description automatically generated"/>
+                    <pic:cNvPicPr/>
+                  </pic:nvPicPr>
+                  <pic:blipFill>
+                    <a:blip r:embed="rId9">
+                      <a:extLst>
+                        <a:ext uri="{28A0092B-C50C-407E-A947-70E740481C1C}">
+                          <a14:useLocalDpi xmlns:a14="http://schemas.microsoft.com/office/drawing/2010/main" val="0"/>
+                        </a:ext>
+                      </a:extLst>
+                    </a:blip>
+                    <a:stretch>
+                      <a:fillRect/>
+                    </a:stretch>
+                  </pic:blipFill>
+                  <pic:spPr>
+                    <a:xfrm>
+                      <a:off x="0" y="0"/>
+                      <a:ext cx="6570980" cy="2891155"/>
+                    </a:xfrm>
+                    <a:prstGeom prst="rect">
+                      <a:avLst/>
+                    </a:prstGeom>
+                  </pic:spPr>
+                </pic:pic>
+              </a:graphicData>
+            </a:graphic>
+          </wp:inline>
+        </w:drawing>
+      </w:r>
+    </w:p>
+    <w:p>
+      <w:pPr>
+        <w:rPr>
+          <w:rFonts w:asciiTheme="majorBidi" w:hAnsiTheme="majorBidi" w:cstheme="majorBidi"/>
+          <w:b/>
+          <w:bCs/>
+          <w:color w:val="4472C4" w:themeColor="accent1"/>
+          <w:sz w:val="44"/>
+          <w:szCs w:val="44"/>
+        </w:rPr>
+      </w:pPr>
+    </w:p>
+    <w:p>
+      <w:pPr>
+        <w:rPr>
+          <w:rFonts w:asciiTheme="majorBidi" w:hAnsiTheme="majorBidi" w:cstheme="majorBidi"/>
+          <w:b/>
+          <w:bCs/>
+          <w:color w:val="4472C4" w:themeColor="accent1"/>
+          <w:sz w:val="44"/>
+          <w:szCs w:val="44"/>
+        </w:rPr>
+      </w:pPr>
+      <w:r>
+        <w:rPr>
+          <w:rFonts w:asciiTheme="majorBidi" w:hAnsiTheme="majorBidi" w:cstheme="majorBidi"/>
+          <w:b/>
+          <w:bCs/>
+          <w:noProof/>
+          <w:color w:val="4472C4" w:themeColor="accent1"/>
+          <w:sz w:val="44"/>
+          <w:szCs w:val="44"/>
+        </w:rPr>
+        <w:lastRenderedPageBreak/>
+        <w:drawing>
+          <wp:inline distT="0" distB="0" distL="0" distR="0" wp14:anchorId="1455BEAA" wp14:editId="19E46313">
+            <wp:extent cx="6570980" cy="4087495"/>
+            <wp:effectExtent l="0" t="0" r="0" b="1905"/>
+            <wp:docPr id="12" name="Picture 12" descr="Text&#10;&#10;Description automatically generated"/>
+            <wp:cNvGraphicFramePr>
+              <a:graphicFrameLocks xmlns:a="http://schemas.openxmlformats.org/drawingml/2006/main" noChangeAspect="1"/>
+            </wp:cNvGraphicFramePr>
+            <a:graphic xmlns:a="http://schemas.openxmlformats.org/drawingml/2006/main">
+              <a:graphicData uri="http://schemas.openxmlformats.org/drawingml/2006/picture">
+                <pic:pic xmlns:pic="http://schemas.openxmlformats.org/drawingml/2006/picture">
+                  <pic:nvPicPr>
+                    <pic:cNvPr id="12" name="Picture 12" descr="Text&#10;&#10;Description automatically generated"/>
+                    <pic:cNvPicPr/>
+                  </pic:nvPicPr>
+                  <pic:blipFill>
+                    <a:blip r:embed="rId10" cstate="print">
+                      <a:extLst>
+                        <a:ext uri="{28A0092B-C50C-407E-A947-70E740481C1C}">
+                          <a14:useLocalDpi xmlns:a14="http://schemas.microsoft.com/office/drawing/2010/main" val="0"/>
+                        </a:ext>
+                      </a:extLst>
+                    </a:blip>
+                    <a:stretch>
+                      <a:fillRect/>
+                    </a:stretch>
+                  </pic:blipFill>
+                  <pic:spPr>
+                    <a:xfrm>
+                      <a:off x="0" y="0"/>
+                      <a:ext cx="6570980" cy="4087495"/>
+                    </a:xfrm>
+                    <a:prstGeom prst="rect">
+                      <a:avLst/>
+                    </a:prstGeom>
+                  </pic:spPr>
+                </pic:pic>
+              </a:graphicData>
+            </a:graphic>
+          </wp:inline>
+        </w:drawing>
+      </w:r>
+    </w:p>
+    <w:p>
+      <w:pPr>
+        <w:rPr>
+          <w:rFonts w:asciiTheme="majorBidi" w:hAnsiTheme="majorBidi" w:cstheme="majorBidi"/>
+          <w:b/>
+          <w:bCs/>
+          <w:color w:val="4472C4" w:themeColor="accent1"/>
+          <w:sz w:val="44"/>
+          <w:szCs w:val="44"/>
+        </w:rPr>
+      </w:pPr>
+      <w:r>
+        <w:rPr>
+          <w:rFonts w:asciiTheme="majorBidi" w:hAnsiTheme="majorBidi" w:cstheme="majorBidi"/>
+          <w:b/>
+          <w:bCs/>
+          <w:noProof/>
+          <w:color w:val="4472C4" w:themeColor="accent1"/>
+          <w:sz w:val="44"/>
+          <w:szCs w:val="44"/>
+        </w:rPr>
+        <w:drawing>
+          <wp:inline distT="0" distB="0" distL="0" distR="0" wp14:anchorId="22D1EDE2" wp14:editId="5B400A76">
+            <wp:extent cx="6570980" cy="4248150"/>
+            <wp:effectExtent l="0" t="0" r="0" b="6350"/>
+            <wp:docPr id="13" name="Picture 13" descr="Text&#10;&#10;Description automatically generated"/>
+            <wp:cNvGraphicFramePr>
+              <a:graphicFrameLocks xmlns:a="http://schemas.openxmlformats.org/drawingml/2006/main" noChangeAspect="1"/>
+            </wp:cNvGraphicFramePr>
+            <a:graphic xmlns:a="http://schemas.openxmlformats.org/drawingml/2006/main">
+              <a:graphicData uri="http://schemas.openxmlformats.org/drawingml/2006/picture">
+                <pic:pic xmlns:pic="http://schemas.openxmlformats.org/drawingml/2006/picture">
+                  <pic:nvPicPr>
+                    <pic:cNvPr id="13" name="Picture 13" descr="Text&#10;&#10;Description automatically generated"/>
+                    <pic:cNvPicPr/>
+                  </pic:nvPicPr>
+                  <pic:blipFill>
+                    <a:blip r:embed="rId11" cstate="print">
+                      <a:extLst>
+                        <a:ext uri="{28A0092B-C50C-407E-A947-70E740481C1C}">
+                          <a14:useLocalDpi xmlns:a14="http://schemas.microsoft.com/office/drawing/2010/main" val="0"/>
+                        </a:ext>
+                      </a:extLst>
+                    </a:blip>
+                    <a:stretch>
+                      <a:fillRect/>
+                    </a:stretch>
+                  </pic:blipFill>
+                  <pic:spPr>
+                    <a:xfrm>
+                      <a:off x="0" y="0"/>
+                      <a:ext cx="6570980" cy="4248150"/>
+                    </a:xfrm>
+                    <a:prstGeom prst="rect">
+                      <a:avLst/>
+                    </a:prstGeom>
+                  </pic:spPr>
+                </pic:pic>
+              </a:graphicData>
+            </a:graphic>
+          </wp:inline>
+        </w:drawing>
+      </w:r>
+    </w:p>
+    <w:p>
+      <w:pPr>
+        <w:rPr>
+          <w:rFonts w:asciiTheme="majorBidi" w:hAnsiTheme="majorBidi" w:cstheme="majorBidi"/>
+          <w:b/>
+          <w:bCs/>
+          <w:color w:val="4472C4" w:themeColor="accent1"/>
+          <w:sz w:val="44"/>
+          <w:szCs w:val="44"/>
+        </w:rPr>
+      </w:pPr>
+      <w:r>
+        <w:rPr>
+          <w:rFonts w:asciiTheme="majorBidi" w:hAnsiTheme="majorBidi" w:cstheme="majorBidi"/>
+          <w:b/>
+          <w:bCs/>
+          <w:noProof/>
+          <w:color w:val="4472C4" w:themeColor="accent1"/>
+          <w:sz w:val="44"/>
+          <w:szCs w:val="44"/>
+        </w:rPr>
+        <w:lastRenderedPageBreak/>
+        <w:drawing>
+          <wp:inline distT="0" distB="0" distL="0" distR="0" wp14:anchorId="20F3BBA8" wp14:editId="719EB76A">
+            <wp:extent cx="6570980" cy="4509770"/>
+            <wp:effectExtent l="0" t="0" r="0" b="0"/>
+            <wp:docPr id="14" name="Picture 14" descr="Text&#10;&#10;Description automatically generated"/>
+            <wp:cNvGraphicFramePr>
+              <a:graphicFrameLocks xmlns:a="http://schemas.openxmlformats.org/drawingml/2006/main" noChangeAspect="1"/>
+            </wp:cNvGraphicFramePr>
+            <a:graphic xmlns:a="http://schemas.openxmlformats.org/drawingml/2006/main">
+              <a:graphicData uri="http://schemas.openxmlformats.org/drawingml/2006/picture">
+                <pic:pic xmlns:pic="http://schemas.openxmlformats.org/drawingml/2006/picture">
+                  <pic:nvPicPr>
+                    <pic:cNvPr id="14" name="Picture 14" descr="Text&#10;&#10;Description automatically generated"/>
+                    <pic:cNvPicPr/>
+                  </pic:nvPicPr>
+                  <pic:blipFill>
+                    <a:blip r:embed="rId12" cstate="print">
+                      <a:extLst>
+                        <a:ext uri="{28A0092B-C50C-407E-A947-70E740481C1C}">
+                          <a14:useLocalDpi xmlns:a14="http://schemas.microsoft.com/office/drawing/2010/main" val="0"/>
+                        </a:ext>
+                      </a:extLst>
+                    </a:blip>
+                    <a:stretch>
+                      <a:fillRect/>
+                    </a:stretch>
+                  </pic:blipFill>
+                  <pic:spPr>
+                    <a:xfrm>
+                      <a:off x="0" y="0"/>
+                      <a:ext cx="6570980" cy="4509770"/>
+                    </a:xfrm>
+                    <a:prstGeom prst="rect">
+                      <a:avLst/>
+                    </a:prstGeom>
+                  </pic:spPr>
+                </pic:pic>
+              </a:graphicData>
+            </a:graphic>
+          </wp:inline>
+        </w:drawing>
+      </w:r>
+    </w:p>
+    <w:p>
+      <w:pPr>
+        <w:rPr>
+          <w:rFonts w:asciiTheme="majorBidi" w:hAnsiTheme="majorBidi" w:cstheme="majorBidi"/>
+          <w:b/>
+          <w:bCs/>
+          <w:color w:val="4472C4" w:themeColor="accent1"/>
+          <w:sz w:val="44"/>
+          <w:szCs w:val="44"/>
+        </w:rPr>
+      </w:pPr>
+      <w:r>
+        <w:rPr>
+          <w:rFonts w:asciiTheme="majorBidi" w:hAnsiTheme="majorBidi" w:cstheme="majorBidi"/>
+          <w:b/>
+          <w:bCs/>
+          <w:noProof/>
+          <w:color w:val="4472C4" w:themeColor="accent1"/>
+          <w:sz w:val="44"/>
+          <w:szCs w:val="44"/>
+        </w:rPr>
+        <w:drawing>
+          <wp:inline distT="0" distB="0" distL="0" distR="0" wp14:anchorId="536125ED" wp14:editId="4A2324A2">
+            <wp:extent cx="6570980" cy="1478280"/>
+            <wp:effectExtent l="0" t="0" r="0" b="0"/>
+            <wp:docPr id="15" name="Picture 15" descr="A picture containing graphical user interface&#10;&#10;Description automatically generated"/>
+            <wp:cNvGraphicFramePr>
+              <a:graphicFrameLocks xmlns:a="http://schemas.openxmlformats.org/drawingml/2006/main" noChangeAspect="1"/>
+            </wp:cNvGraphicFramePr>
+            <a:graphic xmlns:a="http://schemas.openxmlformats.org/drawingml/2006/main">
+              <a:graphicData uri="http://schemas.openxmlformats.org/drawingml/2006/picture">
+                <pic:pic xmlns:pic="http://schemas.openxmlformats.org/drawingml/2006/picture">
+                  <pic:nvPicPr>
+                    <pic:cNvPr id="15" name="Picture 15" descr="A picture containing graphical user interface&#10;&#10;Description automatically generated"/>
+                    <pic:cNvPicPr/>
+                  </pic:nvPicPr>
+                  <pic:blipFill>
+                    <a:blip r:embed="rId13" cstate="print">
+                      <a:extLst>
+                        <a:ext uri="{28A0092B-C50C-407E-A947-70E740481C1C}">
+                          <a14:useLocalDpi xmlns:a14="http://schemas.microsoft.com/office/drawing/2010/main" val="0"/>
+                        </a:ext>
+                      </a:extLst>
+                    </a:blip>
+                    <a:stretch>
+                      <a:fillRect/>
+                    </a:stretch>
+                  </pic:blipFill>
+                  <pic:spPr>
+                    <a:xfrm>
+                      <a:off x="0" y="0"/>
+                      <a:ext cx="6570980" cy="1478280"/>
+                    </a:xfrm>
+                    <a:prstGeom prst="rect">
+                      <a:avLst/>
+                    </a:prstGeom>
+                  </pic:spPr>
+                </pic:pic>
+              </a:graphicData>
+            </a:graphic>
+          </wp:inline>
+        </w:drawing>
+      </w:r>
+      <w:r>
+        <w:rPr>
+          <w:rFonts w:asciiTheme="majorBidi" w:hAnsiTheme="majorBidi" w:cstheme="majorBidi"/>
+          <w:b/>
+          <w:bCs/>
+          <w:noProof/>
+          <w:color w:val="4472C4" w:themeColor="accent1"/>
+          <w:sz w:val="44"/>
+          <w:szCs w:val="44"/>
+        </w:rPr>
+        <w:drawing>
+          <wp:inline distT="0" distB="0" distL="0" distR="0" wp14:anchorId="1289F842" wp14:editId="26A9D439">
+            <wp:extent cx="6570980" cy="1332230"/>
+            <wp:effectExtent l="0" t="0" r="0" b="1270"/>
+            <wp:docPr id="16" name="Picture 16"/>
+            <wp:cNvGraphicFramePr>
+              <a:graphicFrameLocks xmlns:a="http://schemas.openxmlformats.org/drawingml/2006/main" noChangeAspect="1"/>
+            </wp:cNvGraphicFramePr>
+            <a:graphic xmlns:a="http://schemas.openxmlformats.org/drawingml/2006/main">
+              <a:graphicData uri="http://schemas.openxmlformats.org/drawingml/2006/picture">
+                <pic:pic xmlns:pic="http://schemas.openxmlformats.org/drawingml/2006/picture">
+                  <pic:nvPicPr>
+                    <pic:cNvPr id="16" name="Picture 16"/>
+                    <pic:cNvPicPr/>
+                  </pic:nvPicPr>
+                  <pic:blipFill>
+                    <a:blip r:embed="rId14" cstate="print">
+                      <a:extLst>
+                        <a:ext uri="{28A0092B-C50C-407E-A947-70E740481C1C}">
+                          <a14:useLocalDpi xmlns:a14="http://schemas.microsoft.com/office/drawing/2010/main" val="0"/>
+                        </a:ext>
+                      </a:extLst>
+                    </a:blip>
+                    <a:stretch>
+                      <a:fillRect/>
+                    </a:stretch>
+                  </pic:blipFill>
+                  <pic:spPr>
+                    <a:xfrm>
+                      <a:off x="0" y="0"/>
+                      <a:ext cx="6570980" cy="1332230"/>
+                    </a:xfrm>
+                    <a:prstGeom prst="rect">
+                      <a:avLst/>
+                    </a:prstGeom>
+                  </pic:spPr>
+                </pic:pic>
+              </a:graphicData>
+            </a:graphic>
+          </wp:inline>
+        </w:drawing>
+      </w:r>
+    </w:p>
+    <w:p>
+      <w:pPr>
+        <w:rPr>
+          <w:rFonts w:asciiTheme="majorBidi" w:hAnsiTheme="majorBidi" w:cstheme="majorBidi"/>
+          <w:b/>
+          <w:bCs/>
           <w:color w:val="4472C4" w:themeColor="accent1"/>
           <w:sz w:val="44"/>
           <w:szCs w:val="44"/>
@@ -3735,7 +4836,7 @@
                 <w:sz w:val="36"/>
                 <w:szCs w:val="36"/>
               </w:rPr>
-              <w:t>0</w:t>
+              <w:t>80</w:t>
             </w:r>
             <w:r>
               <w:rPr>
@@ -3771,7 +4872,7 @@
                 <w:sz w:val="36"/>
                 <w:szCs w:val="36"/>
               </w:rPr>
-              <w:t>10</w:t>
+              <w:t>2</w:t>
             </w:r>
             <w:r>
               <w:rPr>
@@ -3937,16 +5038,7 @@
                 <w:sz w:val="36"/>
                 <w:szCs w:val="36"/>
               </w:rPr>
-              <w:t>100</w:t>
-            </w:r>
-            <w:r>
-              <w:rPr>
-                <w:rFonts w:asciiTheme="majorBidi" w:hAnsiTheme="majorBidi" w:cstheme="majorBidi"/>
-                <w:color w:val="000000" w:themeColor="text1"/>
-                <w:sz w:val="36"/>
-                <w:szCs w:val="36"/>
-              </w:rPr>
-              <w:t>%</w:t>
+              <w:t>45%</w:t>
             </w:r>
           </w:p>
         </w:tc>
@@ -3973,6 +5065,96 @@
                 <w:sz w:val="36"/>
                 <w:szCs w:val="36"/>
               </w:rPr>
+              <w:t>55%</w:t>
+            </w:r>
+          </w:p>
+        </w:tc>
+      </w:tr>
+      <w:tr>
+        <w:trPr>
+          <w:trHeight w:val="537"/>
+        </w:trPr>
+        <w:tc>
+          <w:tcPr>
+            <w:cnfStyle w:val="001000000000" w:firstRow="0" w:lastRow="0" w:firstColumn="1" w:lastColumn="0" w:oddVBand="0" w:evenVBand="0" w:oddHBand="0" w:evenHBand="0" w:firstRowFirstColumn="0" w:firstRowLastColumn="0" w:lastRowFirstColumn="0" w:lastRowLastColumn="0"/>
+            <w:tcW w:w="3754" w:type="dxa"/>
+          </w:tcPr>
+          <w:p>
+            <w:pPr>
+              <w:rPr>
+                <w:rFonts w:asciiTheme="majorBidi" w:hAnsiTheme="majorBidi" w:cstheme="majorBidi"/>
+                <w:sz w:val="36"/>
+                <w:szCs w:val="36"/>
+              </w:rPr>
+            </w:pPr>
+            <w:r>
+              <w:rPr>
+                <w:rFonts w:asciiTheme="majorBidi" w:hAnsiTheme="majorBidi" w:cstheme="majorBidi"/>
+                <w:sz w:val="36"/>
+                <w:szCs w:val="36"/>
+              </w:rPr>
+              <w:t>Task</w:t>
+            </w:r>
+            <w:r>
+              <w:rPr>
+                <w:rFonts w:asciiTheme="majorBidi" w:hAnsiTheme="majorBidi" w:cstheme="majorBidi"/>
+                <w:sz w:val="36"/>
+                <w:szCs w:val="36"/>
+              </w:rPr>
+              <w:t>4</w:t>
+            </w:r>
+          </w:p>
+        </w:tc>
+        <w:tc>
+          <w:tcPr>
+            <w:tcW w:w="2099" w:type="dxa"/>
+            <w:vAlign w:val="center"/>
+          </w:tcPr>
+          <w:p>
+            <w:pPr>
+              <w:jc w:val="center"/>
+              <w:cnfStyle w:val="000000000000" w:firstRow="0" w:lastRow="0" w:firstColumn="0" w:lastColumn="0" w:oddVBand="0" w:evenVBand="0" w:oddHBand="0" w:evenHBand="0" w:firstRowFirstColumn="0" w:firstRowLastColumn="0" w:lastRowFirstColumn="0" w:lastRowLastColumn="0"/>
+              <w:rPr>
+                <w:rFonts w:asciiTheme="majorBidi" w:hAnsiTheme="majorBidi" w:cstheme="majorBidi"/>
+                <w:color w:val="000000" w:themeColor="text1"/>
+                <w:sz w:val="36"/>
+                <w:szCs w:val="36"/>
+              </w:rPr>
+            </w:pPr>
+            <w:r>
+              <w:rPr>
+                <w:rFonts w:asciiTheme="majorBidi" w:hAnsiTheme="majorBidi" w:cstheme="majorBidi"/>
+                <w:color w:val="000000" w:themeColor="text1"/>
+                <w:sz w:val="36"/>
+                <w:szCs w:val="36"/>
+              </w:rPr>
+              <w:t>100%</w:t>
+            </w:r>
+          </w:p>
+        </w:tc>
+        <w:tc>
+          <w:tcPr>
+            <w:tcW w:w="2110" w:type="dxa"/>
+            <w:vAlign w:val="center"/>
+          </w:tcPr>
+          <w:p>
+            <w:pPr>
+              <w:jc w:val="center"/>
+              <w:cnfStyle w:val="000000000000" w:firstRow="0" w:lastRow="0" w:firstColumn="0" w:lastColumn="0" w:oddVBand="0" w:evenVBand="0" w:oddHBand="0" w:evenHBand="0" w:firstRowFirstColumn="0" w:firstRowLastColumn="0" w:lastRowFirstColumn="0" w:lastRowLastColumn="0"/>
+              <w:rPr>
+                <w:rFonts w:asciiTheme="majorBidi" w:hAnsiTheme="majorBidi" w:cstheme="majorBidi"/>
+                <w:color w:val="000000" w:themeColor="text1"/>
+                <w:sz w:val="36"/>
+                <w:szCs w:val="36"/>
+              </w:rPr>
+            </w:pPr>
+            <w:r>
+              <w:rPr>
+                <w:rFonts w:asciiTheme="majorBidi" w:hAnsiTheme="majorBidi" w:cstheme="majorBidi"/>
+                <w:color w:val="000000" w:themeColor="text1"/>
+                <w:sz w:val="36"/>
+                <w:szCs w:val="36"/>
+              </w:rPr>
               <w:t>0%</w:t>
             </w:r>
           </w:p>
@@ -3980,6 +5162,188 @@
       </w:tr>
       <w:tr>
         <w:trPr>
+          <w:cnfStyle w:val="000000100000" w:firstRow="0" w:lastRow="0" w:firstColumn="0" w:lastColumn="0" w:oddVBand="0" w:evenVBand="0" w:oddHBand="1" w:evenHBand="0" w:firstRowFirstColumn="0" w:firstRowLastColumn="0" w:lastRowFirstColumn="0" w:lastRowLastColumn="0"/>
+          <w:trHeight w:val="537"/>
+        </w:trPr>
+        <w:tc>
+          <w:tcPr>
+            <w:cnfStyle w:val="001000000000" w:firstRow="0" w:lastRow="0" w:firstColumn="1" w:lastColumn="0" w:oddVBand="0" w:evenVBand="0" w:oddHBand="0" w:evenHBand="0" w:firstRowFirstColumn="0" w:firstRowLastColumn="0" w:lastRowFirstColumn="0" w:lastRowLastColumn="0"/>
+            <w:tcW w:w="3754" w:type="dxa"/>
+          </w:tcPr>
+          <w:p>
+            <w:pPr>
+              <w:rPr>
+                <w:rFonts w:asciiTheme="majorBidi" w:hAnsiTheme="majorBidi" w:cstheme="majorBidi"/>
+                <w:sz w:val="36"/>
+                <w:szCs w:val="36"/>
+              </w:rPr>
+            </w:pPr>
+            <w:r>
+              <w:rPr>
+                <w:rFonts w:asciiTheme="majorBidi" w:hAnsiTheme="majorBidi" w:cstheme="majorBidi"/>
+                <w:sz w:val="36"/>
+                <w:szCs w:val="36"/>
+              </w:rPr>
+              <w:t>Task</w:t>
+            </w:r>
+            <w:r>
+              <w:rPr>
+                <w:rFonts w:asciiTheme="majorBidi" w:hAnsiTheme="majorBidi" w:cstheme="majorBidi"/>
+                <w:sz w:val="36"/>
+                <w:szCs w:val="36"/>
+              </w:rPr>
+              <w:t>5</w:t>
+            </w:r>
+          </w:p>
+        </w:tc>
+        <w:tc>
+          <w:tcPr>
+            <w:tcW w:w="2099" w:type="dxa"/>
+            <w:vAlign w:val="center"/>
+          </w:tcPr>
+          <w:p>
+            <w:pPr>
+              <w:jc w:val="center"/>
+              <w:cnfStyle w:val="000000100000" w:firstRow="0" w:lastRow="0" w:firstColumn="0" w:lastColumn="0" w:oddVBand="0" w:evenVBand="0" w:oddHBand="1" w:evenHBand="0" w:firstRowFirstColumn="0" w:firstRowLastColumn="0" w:lastRowFirstColumn="0" w:lastRowLastColumn="0"/>
+              <w:rPr>
+                <w:rFonts w:asciiTheme="majorBidi" w:hAnsiTheme="majorBidi" w:cstheme="majorBidi"/>
+                <w:color w:val="000000" w:themeColor="text1"/>
+                <w:sz w:val="36"/>
+                <w:szCs w:val="36"/>
+              </w:rPr>
+            </w:pPr>
+            <w:r>
+              <w:rPr>
+                <w:rFonts w:asciiTheme="majorBidi" w:hAnsiTheme="majorBidi" w:cstheme="majorBidi"/>
+                <w:color w:val="000000" w:themeColor="text1"/>
+                <w:sz w:val="36"/>
+                <w:szCs w:val="36"/>
+              </w:rPr>
+              <w:t>45%</w:t>
+            </w:r>
+          </w:p>
+        </w:tc>
+        <w:tc>
+          <w:tcPr>
+            <w:tcW w:w="2110" w:type="dxa"/>
+            <w:vAlign w:val="center"/>
+          </w:tcPr>
+          <w:p>
+            <w:pPr>
+              <w:jc w:val="center"/>
+              <w:cnfStyle w:val="000000100000" w:firstRow="0" w:lastRow="0" w:firstColumn="0" w:lastColumn="0" w:oddVBand="0" w:evenVBand="0" w:oddHBand="1" w:evenHBand="0" w:firstRowFirstColumn="0" w:firstRowLastColumn="0" w:lastRowFirstColumn="0" w:lastRowLastColumn="0"/>
+              <w:rPr>
+                <w:rFonts w:asciiTheme="majorBidi" w:hAnsiTheme="majorBidi" w:cstheme="majorBidi"/>
+                <w:color w:val="000000" w:themeColor="text1"/>
+                <w:sz w:val="36"/>
+                <w:szCs w:val="36"/>
+              </w:rPr>
+            </w:pPr>
+            <w:r>
+              <w:rPr>
+                <w:rFonts w:asciiTheme="majorBidi" w:hAnsiTheme="majorBidi" w:cstheme="majorBidi"/>
+                <w:color w:val="000000" w:themeColor="text1"/>
+                <w:sz w:val="36"/>
+                <w:szCs w:val="36"/>
+              </w:rPr>
+              <w:t>55%</w:t>
+            </w:r>
+          </w:p>
+        </w:tc>
+      </w:tr>
+      <w:tr>
+        <w:trPr>
+          <w:trHeight w:val="537"/>
+        </w:trPr>
+        <w:tc>
+          <w:tcPr>
+            <w:cnfStyle w:val="001000000000" w:firstRow="0" w:lastRow="0" w:firstColumn="1" w:lastColumn="0" w:oddVBand="0" w:evenVBand="0" w:oddHBand="0" w:evenHBand="0" w:firstRowFirstColumn="0" w:firstRowLastColumn="0" w:lastRowFirstColumn="0" w:lastRowLastColumn="0"/>
+            <w:tcW w:w="3754" w:type="dxa"/>
+          </w:tcPr>
+          <w:p>
+            <w:pPr>
+              <w:rPr>
+                <w:rFonts w:asciiTheme="majorBidi" w:hAnsiTheme="majorBidi" w:cstheme="majorBidi"/>
+                <w:sz w:val="36"/>
+                <w:szCs w:val="36"/>
+              </w:rPr>
+            </w:pPr>
+            <w:r>
+              <w:rPr>
+                <w:rFonts w:asciiTheme="majorBidi" w:hAnsiTheme="majorBidi" w:cstheme="majorBidi"/>
+                <w:sz w:val="36"/>
+                <w:szCs w:val="36"/>
+              </w:rPr>
+              <w:t>Task</w:t>
+            </w:r>
+            <w:r>
+              <w:rPr>
+                <w:rFonts w:asciiTheme="majorBidi" w:hAnsiTheme="majorBidi" w:cstheme="majorBidi"/>
+                <w:sz w:val="36"/>
+                <w:szCs w:val="36"/>
+              </w:rPr>
+              <w:t>6</w:t>
+            </w:r>
+          </w:p>
+        </w:tc>
+        <w:tc>
+          <w:tcPr>
+            <w:tcW w:w="2099" w:type="dxa"/>
+            <w:vAlign w:val="center"/>
+          </w:tcPr>
+          <w:p>
+            <w:pPr>
+              <w:jc w:val="center"/>
+              <w:cnfStyle w:val="000000000000" w:firstRow="0" w:lastRow="0" w:firstColumn="0" w:lastColumn="0" w:oddVBand="0" w:evenVBand="0" w:oddHBand="0" w:evenHBand="0" w:firstRowFirstColumn="0" w:firstRowLastColumn="0" w:lastRowFirstColumn="0" w:lastRowLastColumn="0"/>
+              <w:rPr>
+                <w:rFonts w:asciiTheme="majorBidi" w:hAnsiTheme="majorBidi" w:cstheme="majorBidi"/>
+                <w:color w:val="000000" w:themeColor="text1"/>
+                <w:sz w:val="36"/>
+                <w:szCs w:val="36"/>
+              </w:rPr>
+            </w:pPr>
+            <w:r>
+              <w:rPr>
+                <w:rFonts w:asciiTheme="majorBidi" w:hAnsiTheme="majorBidi" w:cstheme="majorBidi"/>
+                <w:color w:val="000000" w:themeColor="text1"/>
+                <w:sz w:val="36"/>
+                <w:szCs w:val="36"/>
+              </w:rPr>
+              <w:t>20%</w:t>
+            </w:r>
+          </w:p>
+        </w:tc>
+        <w:tc>
+          <w:tcPr>
+            <w:tcW w:w="2110" w:type="dxa"/>
+            <w:vAlign w:val="center"/>
+          </w:tcPr>
+          <w:p>
+            <w:pPr>
+              <w:jc w:val="center"/>
+              <w:cnfStyle w:val="000000000000" w:firstRow="0" w:lastRow="0" w:firstColumn="0" w:lastColumn="0" w:oddVBand="0" w:evenVBand="0" w:oddHBand="0" w:evenHBand="0" w:firstRowFirstColumn="0" w:firstRowLastColumn="0" w:lastRowFirstColumn="0" w:lastRowLastColumn="0"/>
+              <w:rPr>
+                <w:rFonts w:asciiTheme="majorBidi" w:hAnsiTheme="majorBidi" w:cstheme="majorBidi"/>
+                <w:color w:val="000000" w:themeColor="text1"/>
+                <w:sz w:val="36"/>
+                <w:szCs w:val="36"/>
+              </w:rPr>
+            </w:pPr>
+            <w:r>
+              <w:rPr>
+                <w:rFonts w:asciiTheme="majorBidi" w:hAnsiTheme="majorBidi" w:cstheme="majorBidi"/>
+                <w:color w:val="000000" w:themeColor="text1"/>
+                <w:sz w:val="36"/>
+                <w:szCs w:val="36"/>
+              </w:rPr>
+              <w:t>80%</w:t>
+            </w:r>
+          </w:p>
+        </w:tc>
+      </w:tr>
+      <w:tr>
+        <w:trPr>
+          <w:cnfStyle w:val="000000100000" w:firstRow="0" w:lastRow="0" w:firstColumn="0" w:lastColumn="0" w:oddVBand="0" w:evenVBand="0" w:oddHBand="1" w:evenHBand="0" w:firstRowFirstColumn="0" w:firstRowLastColumn="0" w:lastRowFirstColumn="0" w:lastRowLastColumn="0"/>
           <w:trHeight w:val="537"/>
         </w:trPr>
         <w:tc>
@@ -4013,107 +5377,6 @@
           <w:p>
             <w:pPr>
               <w:jc w:val="center"/>
-              <w:cnfStyle w:val="000000000000" w:firstRow="0" w:lastRow="0" w:firstColumn="0" w:lastColumn="0" w:oddVBand="0" w:evenVBand="0" w:oddHBand="0" w:evenHBand="0" w:firstRowFirstColumn="0" w:firstRowLastColumn="0" w:lastRowFirstColumn="0" w:lastRowLastColumn="0"/>
-              <w:rPr>
-                <w:rFonts w:asciiTheme="majorBidi" w:hAnsiTheme="majorBidi" w:cstheme="majorBidi"/>
-                <w:color w:val="000000" w:themeColor="text1"/>
-                <w:sz w:val="36"/>
-                <w:szCs w:val="36"/>
-              </w:rPr>
-            </w:pPr>
-            <w:r>
-              <w:rPr>
-                <w:rFonts w:asciiTheme="majorBidi" w:hAnsiTheme="majorBidi" w:cstheme="majorBidi"/>
-                <w:color w:val="000000" w:themeColor="text1"/>
-                <w:sz w:val="36"/>
-                <w:szCs w:val="36"/>
-              </w:rPr>
-              <w:t>4</w:t>
-            </w:r>
-            <w:r>
-              <w:rPr>
-                <w:rFonts w:asciiTheme="majorBidi" w:hAnsiTheme="majorBidi" w:cstheme="majorBidi"/>
-                <w:color w:val="000000" w:themeColor="text1"/>
-                <w:sz w:val="36"/>
-                <w:szCs w:val="36"/>
-              </w:rPr>
-              <w:t>5%</w:t>
-            </w:r>
-          </w:p>
-        </w:tc>
-        <w:tc>
-          <w:tcPr>
-            <w:tcW w:w="2110" w:type="dxa"/>
-            <w:vAlign w:val="center"/>
-          </w:tcPr>
-          <w:p>
-            <w:pPr>
-              <w:jc w:val="center"/>
-              <w:cnfStyle w:val="000000000000" w:firstRow="0" w:lastRow="0" w:firstColumn="0" w:lastColumn="0" w:oddVBand="0" w:evenVBand="0" w:oddHBand="0" w:evenHBand="0" w:firstRowFirstColumn="0" w:firstRowLastColumn="0" w:lastRowFirstColumn="0" w:lastRowLastColumn="0"/>
-              <w:rPr>
-                <w:rFonts w:asciiTheme="majorBidi" w:hAnsiTheme="majorBidi" w:cstheme="majorBidi"/>
-                <w:color w:val="000000" w:themeColor="text1"/>
-                <w:sz w:val="36"/>
-                <w:szCs w:val="36"/>
-              </w:rPr>
-            </w:pPr>
-            <w:r>
-              <w:rPr>
-                <w:rFonts w:asciiTheme="majorBidi" w:hAnsiTheme="majorBidi" w:cstheme="majorBidi"/>
-                <w:color w:val="000000" w:themeColor="text1"/>
-                <w:sz w:val="36"/>
-                <w:szCs w:val="36"/>
-              </w:rPr>
-              <w:t>5</w:t>
-            </w:r>
-            <w:r>
-              <w:rPr>
-                <w:rFonts w:asciiTheme="majorBidi" w:hAnsiTheme="majorBidi" w:cstheme="majorBidi"/>
-                <w:color w:val="000000" w:themeColor="text1"/>
-                <w:sz w:val="36"/>
-                <w:szCs w:val="36"/>
-              </w:rPr>
-              <w:t>5%</w:t>
-            </w:r>
-          </w:p>
-        </w:tc>
-      </w:tr>
-      <w:tr>
-        <w:trPr>
-          <w:cnfStyle w:val="000000100000" w:firstRow="0" w:lastRow="0" w:firstColumn="0" w:lastColumn="0" w:oddVBand="0" w:evenVBand="0" w:oddHBand="1" w:evenHBand="0" w:firstRowFirstColumn="0" w:firstRowLastColumn="0" w:lastRowFirstColumn="0" w:lastRowLastColumn="0"/>
-          <w:trHeight w:val="537"/>
-        </w:trPr>
-        <w:tc>
-          <w:tcPr>
-            <w:cnfStyle w:val="001000000000" w:firstRow="0" w:lastRow="0" w:firstColumn="1" w:lastColumn="0" w:oddVBand="0" w:evenVBand="0" w:oddHBand="0" w:evenHBand="0" w:firstRowFirstColumn="0" w:firstRowLastColumn="0" w:lastRowFirstColumn="0" w:lastRowLastColumn="0"/>
-            <w:tcW w:w="3754" w:type="dxa"/>
-          </w:tcPr>
-          <w:p>
-            <w:pPr>
-              <w:rPr>
-                <w:rFonts w:asciiTheme="majorBidi" w:hAnsiTheme="majorBidi" w:cstheme="majorBidi"/>
-                <w:sz w:val="36"/>
-                <w:szCs w:val="36"/>
-              </w:rPr>
-            </w:pPr>
-            <w:r>
-              <w:rPr>
-                <w:rFonts w:asciiTheme="majorBidi" w:hAnsiTheme="majorBidi" w:cstheme="majorBidi"/>
-                <w:sz w:val="36"/>
-                <w:szCs w:val="36"/>
-              </w:rPr>
-              <w:t>Questions</w:t>
-            </w:r>
-          </w:p>
-        </w:tc>
-        <w:tc>
-          <w:tcPr>
-            <w:tcW w:w="2099" w:type="dxa"/>
-            <w:vAlign w:val="center"/>
-          </w:tcPr>
-          <w:p>
-            <w:pPr>
-              <w:jc w:val="center"/>
               <w:cnfStyle w:val="000000100000" w:firstRow="0" w:lastRow="0" w:firstColumn="0" w:lastColumn="0" w:oddVBand="0" w:evenVBand="0" w:oddHBand="1" w:evenHBand="0" w:firstRowFirstColumn="0" w:firstRowLastColumn="0" w:lastRowFirstColumn="0" w:lastRowLastColumn="0"/>
               <w:rPr>
                 <w:rFonts w:asciiTheme="majorBidi" w:hAnsiTheme="majorBidi" w:cstheme="majorBidi"/>
@@ -4129,16 +5392,7 @@
                 <w:sz w:val="36"/>
                 <w:szCs w:val="36"/>
               </w:rPr>
-              <w:t>4</w:t>
-            </w:r>
-            <w:r>
-              <w:rPr>
-                <w:rFonts w:asciiTheme="majorBidi" w:hAnsiTheme="majorBidi" w:cstheme="majorBidi"/>
-                <w:color w:val="000000" w:themeColor="text1"/>
-                <w:sz w:val="36"/>
-                <w:szCs w:val="36"/>
-              </w:rPr>
-              <w:t>0%</w:t>
+              <w:t>45%</w:t>
             </w:r>
           </w:p>
         </w:tc>
@@ -4165,16 +5419,7 @@
                 <w:sz w:val="36"/>
                 <w:szCs w:val="36"/>
               </w:rPr>
-              <w:t>6</w:t>
-            </w:r>
-            <w:r>
-              <w:rPr>
-                <w:rFonts w:asciiTheme="majorBidi" w:hAnsiTheme="majorBidi" w:cstheme="majorBidi"/>
-                <w:color w:val="000000" w:themeColor="text1"/>
-                <w:sz w:val="36"/>
-                <w:szCs w:val="36"/>
-              </w:rPr>
-              <w:t>0%</w:t>
+              <w:t>55%</w:t>
             </w:r>
           </w:p>
         </w:tc>
@@ -4248,7 +5493,7 @@
           <w:sz w:val="32"/>
           <w:szCs w:val="32"/>
         </w:rPr>
-        <w:t xml:space="preserve">We managed to design a </w:t>
+        <w:t xml:space="preserve">In short, we designed a </w:t>
       </w:r>
       <w:r>
         <w:rPr>
@@ -4256,7 +5501,7 @@
           <w:sz w:val="32"/>
           <w:szCs w:val="32"/>
         </w:rPr>
-        <w:t xml:space="preserve">response circuit that uses the previous </w:t>
+        <w:t>decreasing</w:t>
       </w:r>
       <w:r>
         <w:rPr>
@@ -4264,23 +5509,25 @@
           <w:sz w:val="32"/>
           <w:szCs w:val="32"/>
         </w:rPr>
-        <w:t>circuit</w:t>
-      </w:r>
+        <w:t xml:space="preserve"> timer that its starting minutes can be specified by switches. The maximum number is 99. If the inputs </w:t>
+      </w:r>
+      <w:proofErr w:type="gramStart"/>
       <w:r>
         <w:rPr>
           <w:rFonts w:asciiTheme="majorBidi" w:hAnsiTheme="majorBidi" w:cstheme="majorBidi"/>
           <w:sz w:val="32"/>
           <w:szCs w:val="32"/>
         </w:rPr>
-        <w:t xml:space="preserve"> to measure a person response time. We learnt about the saturated counters; that when they reached the maximus do not recount again. Also, we learnt to </w:t>
-      </w:r>
+        <w:t>is</w:t>
+      </w:r>
+      <w:proofErr w:type="gramEnd"/>
       <w:r>
         <w:rPr>
           <w:rFonts w:asciiTheme="majorBidi" w:hAnsiTheme="majorBidi" w:cstheme="majorBidi"/>
           <w:sz w:val="32"/>
           <w:szCs w:val="32"/>
         </w:rPr>
-        <w:t>combine</w:t>
+        <w:t xml:space="preserve"> larger an error LED will turn on and the display will be all zeros until it is reset again. We used three module and one main module as well as the FPGA module. </w:t>
       </w:r>
       <w:r>
         <w:rPr>
@@ -4288,7 +5535,7 @@
           <w:sz w:val="32"/>
           <w:szCs w:val="32"/>
         </w:rPr>
-        <w:t xml:space="preserve"> to Xilinx projects and extend one project with the other. </w:t>
+        <w:t xml:space="preserve"> </w:t>
       </w:r>
     </w:p>
     <w:sectPr>
@@ -4737,274 +5984,7 @@
     </w:lvl>
   </w:abstractNum>
   <w:abstractNum w:abstractNumId="4" w15:restartNumberingAfterBreak="0">
-    <w:nsid w:val="1F542160"/>
-    <w:multiLevelType w:val="hybridMultilevel"/>
-    <w:tmpl w:val="42E6D6A0"/>
-    <w:lvl w:ilvl="0" w:tplc="2D3A5CE0">
-      <w:start w:val="1"/>
-      <w:numFmt w:val="decimal"/>
-      <w:lvlText w:val="%1."/>
-      <w:lvlJc w:val="left"/>
-      <w:pPr>
-        <w:ind w:left="1080" w:hanging="720"/>
-      </w:pPr>
-      <w:rPr>
-        <w:rFonts w:hint="default"/>
-      </w:rPr>
-    </w:lvl>
-    <w:lvl w:ilvl="1" w:tplc="04090019" w:tentative="1">
-      <w:start w:val="1"/>
-      <w:numFmt w:val="lowerLetter"/>
-      <w:lvlText w:val="%2."/>
-      <w:lvlJc w:val="left"/>
-      <w:pPr>
-        <w:ind w:left="1440" w:hanging="360"/>
-      </w:pPr>
-    </w:lvl>
-    <w:lvl w:ilvl="2" w:tplc="0409001B" w:tentative="1">
-      <w:start w:val="1"/>
-      <w:numFmt w:val="lowerRoman"/>
-      <w:lvlText w:val="%3."/>
-      <w:lvlJc w:val="right"/>
-      <w:pPr>
-        <w:ind w:left="2160" w:hanging="180"/>
-      </w:pPr>
-    </w:lvl>
-    <w:lvl w:ilvl="3" w:tplc="0409000F" w:tentative="1">
-      <w:start w:val="1"/>
-      <w:numFmt w:val="decimal"/>
-      <w:lvlText w:val="%4."/>
-      <w:lvlJc w:val="left"/>
-      <w:pPr>
-        <w:ind w:left="2880" w:hanging="360"/>
-      </w:pPr>
-    </w:lvl>
-    <w:lvl w:ilvl="4" w:tplc="04090019" w:tentative="1">
-      <w:start w:val="1"/>
-      <w:numFmt w:val="lowerLetter"/>
-      <w:lvlText w:val="%5."/>
-      <w:lvlJc w:val="left"/>
-      <w:pPr>
-        <w:ind w:left="3600" w:hanging="360"/>
-      </w:pPr>
-    </w:lvl>
-    <w:lvl w:ilvl="5" w:tplc="0409001B" w:tentative="1">
-      <w:start w:val="1"/>
-      <w:numFmt w:val="lowerRoman"/>
-      <w:lvlText w:val="%6."/>
-      <w:lvlJc w:val="right"/>
-      <w:pPr>
-        <w:ind w:left="4320" w:hanging="180"/>
-      </w:pPr>
-    </w:lvl>
-    <w:lvl w:ilvl="6" w:tplc="0409000F" w:tentative="1">
-      <w:start w:val="1"/>
-      <w:numFmt w:val="decimal"/>
-      <w:lvlText w:val="%7."/>
-      <w:lvlJc w:val="left"/>
-      <w:pPr>
-        <w:ind w:left="5040" w:hanging="360"/>
-      </w:pPr>
-    </w:lvl>
-    <w:lvl w:ilvl="7" w:tplc="04090019" w:tentative="1">
-      <w:start w:val="1"/>
-      <w:numFmt w:val="lowerLetter"/>
-      <w:lvlText w:val="%8."/>
-      <w:lvlJc w:val="left"/>
-      <w:pPr>
-        <w:ind w:left="5760" w:hanging="360"/>
-      </w:pPr>
-    </w:lvl>
-    <w:lvl w:ilvl="8" w:tplc="0409001B" w:tentative="1">
-      <w:start w:val="1"/>
-      <w:numFmt w:val="lowerRoman"/>
-      <w:lvlText w:val="%9."/>
-      <w:lvlJc w:val="right"/>
-      <w:pPr>
-        <w:ind w:left="6480" w:hanging="180"/>
-      </w:pPr>
-    </w:lvl>
-  </w:abstractNum>
-  <w:abstractNum w:abstractNumId="5" w15:restartNumberingAfterBreak="0">
-    <w:nsid w:val="22537AAB"/>
-    <w:multiLevelType w:val="hybridMultilevel"/>
-    <w:tmpl w:val="C2D4BB6A"/>
-    <w:lvl w:ilvl="0" w:tplc="B170CB32">
-      <w:start w:val="1"/>
-      <w:numFmt w:val="decimal"/>
-      <w:lvlText w:val="%1-"/>
-      <w:lvlJc w:val="left"/>
-      <w:pPr>
-        <w:ind w:left="720" w:hanging="360"/>
-      </w:pPr>
-      <w:rPr>
-        <w:rFonts w:hint="default"/>
-      </w:rPr>
-    </w:lvl>
-    <w:lvl w:ilvl="1" w:tplc="04090019" w:tentative="1">
-      <w:start w:val="1"/>
-      <w:numFmt w:val="lowerLetter"/>
-      <w:lvlText w:val="%2."/>
-      <w:lvlJc w:val="left"/>
-      <w:pPr>
-        <w:ind w:left="1440" w:hanging="360"/>
-      </w:pPr>
-    </w:lvl>
-    <w:lvl w:ilvl="2" w:tplc="0409001B" w:tentative="1">
-      <w:start w:val="1"/>
-      <w:numFmt w:val="lowerRoman"/>
-      <w:lvlText w:val="%3."/>
-      <w:lvlJc w:val="right"/>
-      <w:pPr>
-        <w:ind w:left="2160" w:hanging="180"/>
-      </w:pPr>
-    </w:lvl>
-    <w:lvl w:ilvl="3" w:tplc="0409000F" w:tentative="1">
-      <w:start w:val="1"/>
-      <w:numFmt w:val="decimal"/>
-      <w:lvlText w:val="%4."/>
-      <w:lvlJc w:val="left"/>
-      <w:pPr>
-        <w:ind w:left="2880" w:hanging="360"/>
-      </w:pPr>
-    </w:lvl>
-    <w:lvl w:ilvl="4" w:tplc="04090019" w:tentative="1">
-      <w:start w:val="1"/>
-      <w:numFmt w:val="lowerLetter"/>
-      <w:lvlText w:val="%5."/>
-      <w:lvlJc w:val="left"/>
-      <w:pPr>
-        <w:ind w:left="3600" w:hanging="360"/>
-      </w:pPr>
-    </w:lvl>
-    <w:lvl w:ilvl="5" w:tplc="0409001B" w:tentative="1">
-      <w:start w:val="1"/>
-      <w:numFmt w:val="lowerRoman"/>
-      <w:lvlText w:val="%6."/>
-      <w:lvlJc w:val="right"/>
-      <w:pPr>
-        <w:ind w:left="4320" w:hanging="180"/>
-      </w:pPr>
-    </w:lvl>
-    <w:lvl w:ilvl="6" w:tplc="0409000F" w:tentative="1">
-      <w:start w:val="1"/>
-      <w:numFmt w:val="decimal"/>
-      <w:lvlText w:val="%7."/>
-      <w:lvlJc w:val="left"/>
-      <w:pPr>
-        <w:ind w:left="5040" w:hanging="360"/>
-      </w:pPr>
-    </w:lvl>
-    <w:lvl w:ilvl="7" w:tplc="04090019" w:tentative="1">
-      <w:start w:val="1"/>
-      <w:numFmt w:val="lowerLetter"/>
-      <w:lvlText w:val="%8."/>
-      <w:lvlJc w:val="left"/>
-      <w:pPr>
-        <w:ind w:left="5760" w:hanging="360"/>
-      </w:pPr>
-    </w:lvl>
-    <w:lvl w:ilvl="8" w:tplc="0409001B" w:tentative="1">
-      <w:start w:val="1"/>
-      <w:numFmt w:val="lowerRoman"/>
-      <w:lvlText w:val="%9."/>
-      <w:lvlJc w:val="right"/>
-      <w:pPr>
-        <w:ind w:left="6480" w:hanging="180"/>
-      </w:pPr>
-    </w:lvl>
-  </w:abstractNum>
-  <w:abstractNum w:abstractNumId="6" w15:restartNumberingAfterBreak="0">
-    <w:nsid w:val="258A4B85"/>
-    <w:multiLevelType w:val="hybridMultilevel"/>
-    <w:tmpl w:val="2CA893E4"/>
-    <w:lvl w:ilvl="0" w:tplc="14E853B2">
-      <w:start w:val="1"/>
-      <w:numFmt w:val="lowerLetter"/>
-      <w:lvlText w:val="%1)"/>
-      <w:lvlJc w:val="left"/>
-      <w:pPr>
-        <w:ind w:left="1080" w:hanging="720"/>
-      </w:pPr>
-      <w:rPr>
-        <w:rFonts w:hint="default"/>
-      </w:rPr>
-    </w:lvl>
-    <w:lvl w:ilvl="1" w:tplc="04090019" w:tentative="1">
-      <w:start w:val="1"/>
-      <w:numFmt w:val="lowerLetter"/>
-      <w:lvlText w:val="%2."/>
-      <w:lvlJc w:val="left"/>
-      <w:pPr>
-        <w:ind w:left="1440" w:hanging="360"/>
-      </w:pPr>
-    </w:lvl>
-    <w:lvl w:ilvl="2" w:tplc="0409001B" w:tentative="1">
-      <w:start w:val="1"/>
-      <w:numFmt w:val="lowerRoman"/>
-      <w:lvlText w:val="%3."/>
-      <w:lvlJc w:val="right"/>
-      <w:pPr>
-        <w:ind w:left="2160" w:hanging="180"/>
-      </w:pPr>
-    </w:lvl>
-    <w:lvl w:ilvl="3" w:tplc="0409000F" w:tentative="1">
-      <w:start w:val="1"/>
-      <w:numFmt w:val="decimal"/>
-      <w:lvlText w:val="%4."/>
-      <w:lvlJc w:val="left"/>
-      <w:pPr>
-        <w:ind w:left="2880" w:hanging="360"/>
-      </w:pPr>
-    </w:lvl>
-    <w:lvl w:ilvl="4" w:tplc="04090019" w:tentative="1">
-      <w:start w:val="1"/>
-      <w:numFmt w:val="lowerLetter"/>
-      <w:lvlText w:val="%5."/>
-      <w:lvlJc w:val="left"/>
-      <w:pPr>
-        <w:ind w:left="3600" w:hanging="360"/>
-      </w:pPr>
-    </w:lvl>
-    <w:lvl w:ilvl="5" w:tplc="0409001B" w:tentative="1">
-      <w:start w:val="1"/>
-      <w:numFmt w:val="lowerRoman"/>
-      <w:lvlText w:val="%6."/>
-      <w:lvlJc w:val="right"/>
-      <w:pPr>
-        <w:ind w:left="4320" w:hanging="180"/>
-      </w:pPr>
-    </w:lvl>
-    <w:lvl w:ilvl="6" w:tplc="0409000F" w:tentative="1">
-      <w:start w:val="1"/>
-      <w:numFmt w:val="decimal"/>
-      <w:lvlText w:val="%7."/>
-      <w:lvlJc w:val="left"/>
-      <w:pPr>
-        <w:ind w:left="5040" w:hanging="360"/>
-      </w:pPr>
-    </w:lvl>
-    <w:lvl w:ilvl="7" w:tplc="04090019" w:tentative="1">
-      <w:start w:val="1"/>
-      <w:numFmt w:val="lowerLetter"/>
-      <w:lvlText w:val="%8."/>
-      <w:lvlJc w:val="left"/>
-      <w:pPr>
-        <w:ind w:left="5760" w:hanging="360"/>
-      </w:pPr>
-    </w:lvl>
-    <w:lvl w:ilvl="8" w:tplc="0409001B" w:tentative="1">
-      <w:start w:val="1"/>
-      <w:numFmt w:val="lowerRoman"/>
-      <w:lvlText w:val="%9."/>
-      <w:lvlJc w:val="right"/>
-      <w:pPr>
-        <w:ind w:left="6480" w:hanging="180"/>
-      </w:pPr>
-    </w:lvl>
-  </w:abstractNum>
-  <w:abstractNum w:abstractNumId="7" w15:restartNumberingAfterBreak="0">
-    <w:nsid w:val="277A20D0"/>
+    <w:nsid w:val="1DD06298"/>
     <w:multiLevelType w:val="hybridMultilevel"/>
     <w:tmpl w:val="9BC2EDFC"/>
     <w:lvl w:ilvl="0" w:tplc="739C87D8">
@@ -5094,7 +6074,365 @@
       </w:pPr>
     </w:lvl>
   </w:abstractNum>
+  <w:abstractNum w:abstractNumId="5" w15:restartNumberingAfterBreak="0">
+    <w:nsid w:val="1F542160"/>
+    <w:multiLevelType w:val="hybridMultilevel"/>
+    <w:tmpl w:val="42E6D6A0"/>
+    <w:lvl w:ilvl="0" w:tplc="2D3A5CE0">
+      <w:start w:val="1"/>
+      <w:numFmt w:val="decimal"/>
+      <w:lvlText w:val="%1."/>
+      <w:lvlJc w:val="left"/>
+      <w:pPr>
+        <w:ind w:left="1080" w:hanging="720"/>
+      </w:pPr>
+      <w:rPr>
+        <w:rFonts w:hint="default"/>
+      </w:rPr>
+    </w:lvl>
+    <w:lvl w:ilvl="1" w:tplc="04090019" w:tentative="1">
+      <w:start w:val="1"/>
+      <w:numFmt w:val="lowerLetter"/>
+      <w:lvlText w:val="%2."/>
+      <w:lvlJc w:val="left"/>
+      <w:pPr>
+        <w:ind w:left="1440" w:hanging="360"/>
+      </w:pPr>
+    </w:lvl>
+    <w:lvl w:ilvl="2" w:tplc="0409001B" w:tentative="1">
+      <w:start w:val="1"/>
+      <w:numFmt w:val="lowerRoman"/>
+      <w:lvlText w:val="%3."/>
+      <w:lvlJc w:val="right"/>
+      <w:pPr>
+        <w:ind w:left="2160" w:hanging="180"/>
+      </w:pPr>
+    </w:lvl>
+    <w:lvl w:ilvl="3" w:tplc="0409000F" w:tentative="1">
+      <w:start w:val="1"/>
+      <w:numFmt w:val="decimal"/>
+      <w:lvlText w:val="%4."/>
+      <w:lvlJc w:val="left"/>
+      <w:pPr>
+        <w:ind w:left="2880" w:hanging="360"/>
+      </w:pPr>
+    </w:lvl>
+    <w:lvl w:ilvl="4" w:tplc="04090019" w:tentative="1">
+      <w:start w:val="1"/>
+      <w:numFmt w:val="lowerLetter"/>
+      <w:lvlText w:val="%5."/>
+      <w:lvlJc w:val="left"/>
+      <w:pPr>
+        <w:ind w:left="3600" w:hanging="360"/>
+      </w:pPr>
+    </w:lvl>
+    <w:lvl w:ilvl="5" w:tplc="0409001B" w:tentative="1">
+      <w:start w:val="1"/>
+      <w:numFmt w:val="lowerRoman"/>
+      <w:lvlText w:val="%6."/>
+      <w:lvlJc w:val="right"/>
+      <w:pPr>
+        <w:ind w:left="4320" w:hanging="180"/>
+      </w:pPr>
+    </w:lvl>
+    <w:lvl w:ilvl="6" w:tplc="0409000F" w:tentative="1">
+      <w:start w:val="1"/>
+      <w:numFmt w:val="decimal"/>
+      <w:lvlText w:val="%7."/>
+      <w:lvlJc w:val="left"/>
+      <w:pPr>
+        <w:ind w:left="5040" w:hanging="360"/>
+      </w:pPr>
+    </w:lvl>
+    <w:lvl w:ilvl="7" w:tplc="04090019" w:tentative="1">
+      <w:start w:val="1"/>
+      <w:numFmt w:val="lowerLetter"/>
+      <w:lvlText w:val="%8."/>
+      <w:lvlJc w:val="left"/>
+      <w:pPr>
+        <w:ind w:left="5760" w:hanging="360"/>
+      </w:pPr>
+    </w:lvl>
+    <w:lvl w:ilvl="8" w:tplc="0409001B" w:tentative="1">
+      <w:start w:val="1"/>
+      <w:numFmt w:val="lowerRoman"/>
+      <w:lvlText w:val="%9."/>
+      <w:lvlJc w:val="right"/>
+      <w:pPr>
+        <w:ind w:left="6480" w:hanging="180"/>
+      </w:pPr>
+    </w:lvl>
+  </w:abstractNum>
+  <w:abstractNum w:abstractNumId="6" w15:restartNumberingAfterBreak="0">
+    <w:nsid w:val="22537AAB"/>
+    <w:multiLevelType w:val="hybridMultilevel"/>
+    <w:tmpl w:val="C2D4BB6A"/>
+    <w:lvl w:ilvl="0" w:tplc="B170CB32">
+      <w:start w:val="1"/>
+      <w:numFmt w:val="decimal"/>
+      <w:lvlText w:val="%1-"/>
+      <w:lvlJc w:val="left"/>
+      <w:pPr>
+        <w:ind w:left="720" w:hanging="360"/>
+      </w:pPr>
+      <w:rPr>
+        <w:rFonts w:hint="default"/>
+      </w:rPr>
+    </w:lvl>
+    <w:lvl w:ilvl="1" w:tplc="04090019" w:tentative="1">
+      <w:start w:val="1"/>
+      <w:numFmt w:val="lowerLetter"/>
+      <w:lvlText w:val="%2."/>
+      <w:lvlJc w:val="left"/>
+      <w:pPr>
+        <w:ind w:left="1440" w:hanging="360"/>
+      </w:pPr>
+    </w:lvl>
+    <w:lvl w:ilvl="2" w:tplc="0409001B" w:tentative="1">
+      <w:start w:val="1"/>
+      <w:numFmt w:val="lowerRoman"/>
+      <w:lvlText w:val="%3."/>
+      <w:lvlJc w:val="right"/>
+      <w:pPr>
+        <w:ind w:left="2160" w:hanging="180"/>
+      </w:pPr>
+    </w:lvl>
+    <w:lvl w:ilvl="3" w:tplc="0409000F" w:tentative="1">
+      <w:start w:val="1"/>
+      <w:numFmt w:val="decimal"/>
+      <w:lvlText w:val="%4."/>
+      <w:lvlJc w:val="left"/>
+      <w:pPr>
+        <w:ind w:left="2880" w:hanging="360"/>
+      </w:pPr>
+    </w:lvl>
+    <w:lvl w:ilvl="4" w:tplc="04090019" w:tentative="1">
+      <w:start w:val="1"/>
+      <w:numFmt w:val="lowerLetter"/>
+      <w:lvlText w:val="%5."/>
+      <w:lvlJc w:val="left"/>
+      <w:pPr>
+        <w:ind w:left="3600" w:hanging="360"/>
+      </w:pPr>
+    </w:lvl>
+    <w:lvl w:ilvl="5" w:tplc="0409001B" w:tentative="1">
+      <w:start w:val="1"/>
+      <w:numFmt w:val="lowerRoman"/>
+      <w:lvlText w:val="%6."/>
+      <w:lvlJc w:val="right"/>
+      <w:pPr>
+        <w:ind w:left="4320" w:hanging="180"/>
+      </w:pPr>
+    </w:lvl>
+    <w:lvl w:ilvl="6" w:tplc="0409000F" w:tentative="1">
+      <w:start w:val="1"/>
+      <w:numFmt w:val="decimal"/>
+      <w:lvlText w:val="%7."/>
+      <w:lvlJc w:val="left"/>
+      <w:pPr>
+        <w:ind w:left="5040" w:hanging="360"/>
+      </w:pPr>
+    </w:lvl>
+    <w:lvl w:ilvl="7" w:tplc="04090019" w:tentative="1">
+      <w:start w:val="1"/>
+      <w:numFmt w:val="lowerLetter"/>
+      <w:lvlText w:val="%8."/>
+      <w:lvlJc w:val="left"/>
+      <w:pPr>
+        <w:ind w:left="5760" w:hanging="360"/>
+      </w:pPr>
+    </w:lvl>
+    <w:lvl w:ilvl="8" w:tplc="0409001B" w:tentative="1">
+      <w:start w:val="1"/>
+      <w:numFmt w:val="lowerRoman"/>
+      <w:lvlText w:val="%9."/>
+      <w:lvlJc w:val="right"/>
+      <w:pPr>
+        <w:ind w:left="6480" w:hanging="180"/>
+      </w:pPr>
+    </w:lvl>
+  </w:abstractNum>
+  <w:abstractNum w:abstractNumId="7" w15:restartNumberingAfterBreak="0">
+    <w:nsid w:val="258A4B85"/>
+    <w:multiLevelType w:val="hybridMultilevel"/>
+    <w:tmpl w:val="2CA893E4"/>
+    <w:lvl w:ilvl="0" w:tplc="14E853B2">
+      <w:start w:val="1"/>
+      <w:numFmt w:val="lowerLetter"/>
+      <w:lvlText w:val="%1)"/>
+      <w:lvlJc w:val="left"/>
+      <w:pPr>
+        <w:ind w:left="1080" w:hanging="720"/>
+      </w:pPr>
+      <w:rPr>
+        <w:rFonts w:hint="default"/>
+      </w:rPr>
+    </w:lvl>
+    <w:lvl w:ilvl="1" w:tplc="04090019" w:tentative="1">
+      <w:start w:val="1"/>
+      <w:numFmt w:val="lowerLetter"/>
+      <w:lvlText w:val="%2."/>
+      <w:lvlJc w:val="left"/>
+      <w:pPr>
+        <w:ind w:left="1440" w:hanging="360"/>
+      </w:pPr>
+    </w:lvl>
+    <w:lvl w:ilvl="2" w:tplc="0409001B" w:tentative="1">
+      <w:start w:val="1"/>
+      <w:numFmt w:val="lowerRoman"/>
+      <w:lvlText w:val="%3."/>
+      <w:lvlJc w:val="right"/>
+      <w:pPr>
+        <w:ind w:left="2160" w:hanging="180"/>
+      </w:pPr>
+    </w:lvl>
+    <w:lvl w:ilvl="3" w:tplc="0409000F" w:tentative="1">
+      <w:start w:val="1"/>
+      <w:numFmt w:val="decimal"/>
+      <w:lvlText w:val="%4."/>
+      <w:lvlJc w:val="left"/>
+      <w:pPr>
+        <w:ind w:left="2880" w:hanging="360"/>
+      </w:pPr>
+    </w:lvl>
+    <w:lvl w:ilvl="4" w:tplc="04090019" w:tentative="1">
+      <w:start w:val="1"/>
+      <w:numFmt w:val="lowerLetter"/>
+      <w:lvlText w:val="%5."/>
+      <w:lvlJc w:val="left"/>
+      <w:pPr>
+        <w:ind w:left="3600" w:hanging="360"/>
+      </w:pPr>
+    </w:lvl>
+    <w:lvl w:ilvl="5" w:tplc="0409001B" w:tentative="1">
+      <w:start w:val="1"/>
+      <w:numFmt w:val="lowerRoman"/>
+      <w:lvlText w:val="%6."/>
+      <w:lvlJc w:val="right"/>
+      <w:pPr>
+        <w:ind w:left="4320" w:hanging="180"/>
+      </w:pPr>
+    </w:lvl>
+    <w:lvl w:ilvl="6" w:tplc="0409000F" w:tentative="1">
+      <w:start w:val="1"/>
+      <w:numFmt w:val="decimal"/>
+      <w:lvlText w:val="%7."/>
+      <w:lvlJc w:val="left"/>
+      <w:pPr>
+        <w:ind w:left="5040" w:hanging="360"/>
+      </w:pPr>
+    </w:lvl>
+    <w:lvl w:ilvl="7" w:tplc="04090019" w:tentative="1">
+      <w:start w:val="1"/>
+      <w:numFmt w:val="lowerLetter"/>
+      <w:lvlText w:val="%8."/>
+      <w:lvlJc w:val="left"/>
+      <w:pPr>
+        <w:ind w:left="5760" w:hanging="360"/>
+      </w:pPr>
+    </w:lvl>
+    <w:lvl w:ilvl="8" w:tplc="0409001B" w:tentative="1">
+      <w:start w:val="1"/>
+      <w:numFmt w:val="lowerRoman"/>
+      <w:lvlText w:val="%9."/>
+      <w:lvlJc w:val="right"/>
+      <w:pPr>
+        <w:ind w:left="6480" w:hanging="180"/>
+      </w:pPr>
+    </w:lvl>
+  </w:abstractNum>
   <w:abstractNum w:abstractNumId="8" w15:restartNumberingAfterBreak="0">
+    <w:nsid w:val="277A20D0"/>
+    <w:multiLevelType w:val="hybridMultilevel"/>
+    <w:tmpl w:val="9BC2EDFC"/>
+    <w:lvl w:ilvl="0" w:tplc="739C87D8">
+      <w:start w:val="1"/>
+      <w:numFmt w:val="decimal"/>
+      <w:lvlText w:val="%1."/>
+      <w:lvlJc w:val="left"/>
+      <w:pPr>
+        <w:ind w:left="720" w:hanging="360"/>
+      </w:pPr>
+      <w:rPr>
+        <w:color w:val="000000" w:themeColor="text1"/>
+        <w:sz w:val="28"/>
+        <w:szCs w:val="28"/>
+      </w:rPr>
+    </w:lvl>
+    <w:lvl w:ilvl="1" w:tplc="2982B12A">
+      <w:start w:val="1"/>
+      <w:numFmt w:val="lowerLetter"/>
+      <w:lvlText w:val="%2."/>
+      <w:lvlJc w:val="left"/>
+      <w:pPr>
+        <w:ind w:left="1440" w:hanging="360"/>
+      </w:pPr>
+    </w:lvl>
+    <w:lvl w:ilvl="2" w:tplc="066C97C4">
+      <w:start w:val="1"/>
+      <w:numFmt w:val="lowerRoman"/>
+      <w:lvlText w:val="%3."/>
+      <w:lvlJc w:val="right"/>
+      <w:pPr>
+        <w:ind w:left="2160" w:hanging="180"/>
+      </w:pPr>
+    </w:lvl>
+    <w:lvl w:ilvl="3" w:tplc="B5041144">
+      <w:start w:val="1"/>
+      <w:numFmt w:val="decimal"/>
+      <w:lvlText w:val="%4."/>
+      <w:lvlJc w:val="left"/>
+      <w:pPr>
+        <w:ind w:left="2880" w:hanging="360"/>
+      </w:pPr>
+    </w:lvl>
+    <w:lvl w:ilvl="4" w:tplc="BE4293EA">
+      <w:start w:val="1"/>
+      <w:numFmt w:val="lowerLetter"/>
+      <w:lvlText w:val="%5."/>
+      <w:lvlJc w:val="left"/>
+      <w:pPr>
+        <w:ind w:left="3600" w:hanging="360"/>
+      </w:pPr>
+    </w:lvl>
+    <w:lvl w:ilvl="5" w:tplc="E3B07C46">
+      <w:start w:val="1"/>
+      <w:numFmt w:val="lowerRoman"/>
+      <w:lvlText w:val="%6."/>
+      <w:lvlJc w:val="right"/>
+      <w:pPr>
+        <w:ind w:left="4320" w:hanging="180"/>
+      </w:pPr>
+    </w:lvl>
+    <w:lvl w:ilvl="6" w:tplc="F7E25568">
+      <w:start w:val="1"/>
+      <w:numFmt w:val="decimal"/>
+      <w:lvlText w:val="%7."/>
+      <w:lvlJc w:val="left"/>
+      <w:pPr>
+        <w:ind w:left="5040" w:hanging="360"/>
+      </w:pPr>
+    </w:lvl>
+    <w:lvl w:ilvl="7" w:tplc="F8CC4A50">
+      <w:start w:val="1"/>
+      <w:numFmt w:val="lowerLetter"/>
+      <w:lvlText w:val="%8."/>
+      <w:lvlJc w:val="left"/>
+      <w:pPr>
+        <w:ind w:left="5760" w:hanging="360"/>
+      </w:pPr>
+    </w:lvl>
+    <w:lvl w:ilvl="8" w:tplc="737CD536">
+      <w:start w:val="1"/>
+      <w:numFmt w:val="lowerRoman"/>
+      <w:lvlText w:val="%9."/>
+      <w:lvlJc w:val="right"/>
+      <w:pPr>
+        <w:ind w:left="6480" w:hanging="180"/>
+      </w:pPr>
+    </w:lvl>
+  </w:abstractNum>
+  <w:abstractNum w:abstractNumId="9" w15:restartNumberingAfterBreak="0">
     <w:nsid w:val="2A7761EE"/>
     <w:multiLevelType w:val="hybridMultilevel"/>
     <w:tmpl w:val="87B0FE00"/>
@@ -5185,7 +6523,7 @@
       </w:pPr>
     </w:lvl>
   </w:abstractNum>
-  <w:abstractNum w:abstractNumId="9" w15:restartNumberingAfterBreak="0">
+  <w:abstractNum w:abstractNumId="10" w15:restartNumberingAfterBreak="0">
     <w:nsid w:val="2AAD7AF3"/>
     <w:multiLevelType w:val="hybridMultilevel"/>
     <w:tmpl w:val="5A60A550"/>
@@ -5275,7 +6613,7 @@
       </w:pPr>
     </w:lvl>
   </w:abstractNum>
-  <w:abstractNum w:abstractNumId="10" w15:restartNumberingAfterBreak="0">
+  <w:abstractNum w:abstractNumId="11" w15:restartNumberingAfterBreak="0">
     <w:nsid w:val="33EB07B3"/>
     <w:multiLevelType w:val="hybridMultilevel"/>
     <w:tmpl w:val="A04AC60A"/>
@@ -5364,7 +6702,7 @@
       </w:pPr>
     </w:lvl>
   </w:abstractNum>
-  <w:abstractNum w:abstractNumId="11" w15:restartNumberingAfterBreak="0">
+  <w:abstractNum w:abstractNumId="12" w15:restartNumberingAfterBreak="0">
     <w:nsid w:val="34833D0B"/>
     <w:multiLevelType w:val="hybridMultilevel"/>
     <w:tmpl w:val="9BC2EDFC"/>
@@ -5455,7 +6793,7 @@
       </w:pPr>
     </w:lvl>
   </w:abstractNum>
-  <w:abstractNum w:abstractNumId="12" w15:restartNumberingAfterBreak="0">
+  <w:abstractNum w:abstractNumId="13" w15:restartNumberingAfterBreak="0">
     <w:nsid w:val="3A18741B"/>
     <w:multiLevelType w:val="hybridMultilevel"/>
     <w:tmpl w:val="03A87BA8"/>
@@ -5544,7 +6882,7 @@
       </w:pPr>
     </w:lvl>
   </w:abstractNum>
-  <w:abstractNum w:abstractNumId="13" w15:restartNumberingAfterBreak="0">
+  <w:abstractNum w:abstractNumId="14" w15:restartNumberingAfterBreak="0">
     <w:nsid w:val="3D8F5BF8"/>
     <w:multiLevelType w:val="hybridMultilevel"/>
     <w:tmpl w:val="273A1EBA"/>
@@ -5657,7 +6995,7 @@
       </w:rPr>
     </w:lvl>
   </w:abstractNum>
-  <w:abstractNum w:abstractNumId="14" w15:restartNumberingAfterBreak="0">
+  <w:abstractNum w:abstractNumId="15" w15:restartNumberingAfterBreak="0">
     <w:nsid w:val="3DAD4897"/>
     <w:multiLevelType w:val="hybridMultilevel"/>
     <w:tmpl w:val="03A06284"/>
@@ -5743,7 +7081,7 @@
       </w:pPr>
     </w:lvl>
   </w:abstractNum>
-  <w:abstractNum w:abstractNumId="15" w15:restartNumberingAfterBreak="0">
+  <w:abstractNum w:abstractNumId="16" w15:restartNumberingAfterBreak="0">
     <w:nsid w:val="3FA01B1C"/>
     <w:multiLevelType w:val="hybridMultilevel"/>
     <w:tmpl w:val="C2D4BB6A"/>
@@ -5832,7 +7170,7 @@
       </w:pPr>
     </w:lvl>
   </w:abstractNum>
-  <w:abstractNum w:abstractNumId="16" w15:restartNumberingAfterBreak="0">
+  <w:abstractNum w:abstractNumId="17" w15:restartNumberingAfterBreak="0">
     <w:nsid w:val="41841817"/>
     <w:multiLevelType w:val="hybridMultilevel"/>
     <w:tmpl w:val="D78E20CE"/>
@@ -5918,7 +7256,7 @@
       </w:pPr>
     </w:lvl>
   </w:abstractNum>
-  <w:abstractNum w:abstractNumId="17" w15:restartNumberingAfterBreak="0">
+  <w:abstractNum w:abstractNumId="18" w15:restartNumberingAfterBreak="0">
     <w:nsid w:val="45B61DA7"/>
     <w:multiLevelType w:val="hybridMultilevel"/>
     <w:tmpl w:val="7578EB42"/>
@@ -6004,7 +7342,7 @@
       </w:pPr>
     </w:lvl>
   </w:abstractNum>
-  <w:abstractNum w:abstractNumId="18" w15:restartNumberingAfterBreak="0">
+  <w:abstractNum w:abstractNumId="19" w15:restartNumberingAfterBreak="0">
     <w:nsid w:val="48F94B63"/>
     <w:multiLevelType w:val="hybridMultilevel"/>
     <w:tmpl w:val="9BC2EDFC"/>
@@ -6095,7 +7433,7 @@
       </w:pPr>
     </w:lvl>
   </w:abstractNum>
-  <w:abstractNum w:abstractNumId="19" w15:restartNumberingAfterBreak="0">
+  <w:abstractNum w:abstractNumId="20" w15:restartNumberingAfterBreak="0">
     <w:nsid w:val="4EBC44CF"/>
     <w:multiLevelType w:val="hybridMultilevel"/>
     <w:tmpl w:val="FFFFFFFF"/>
@@ -6181,7 +7519,7 @@
       </w:pPr>
     </w:lvl>
   </w:abstractNum>
-  <w:abstractNum w:abstractNumId="20" w15:restartNumberingAfterBreak="0">
+  <w:abstractNum w:abstractNumId="21" w15:restartNumberingAfterBreak="0">
     <w:nsid w:val="4ECC24FC"/>
     <w:multiLevelType w:val="hybridMultilevel"/>
     <w:tmpl w:val="5A60A550"/>
@@ -6271,7 +7609,7 @@
       </w:pPr>
     </w:lvl>
   </w:abstractNum>
-  <w:abstractNum w:abstractNumId="21" w15:restartNumberingAfterBreak="0">
+  <w:abstractNum w:abstractNumId="22" w15:restartNumberingAfterBreak="0">
     <w:nsid w:val="4F6A487E"/>
     <w:multiLevelType w:val="hybridMultilevel"/>
     <w:tmpl w:val="5A60A550"/>
@@ -6361,7 +7699,7 @@
       </w:pPr>
     </w:lvl>
   </w:abstractNum>
-  <w:abstractNum w:abstractNumId="22" w15:restartNumberingAfterBreak="0">
+  <w:abstractNum w:abstractNumId="23" w15:restartNumberingAfterBreak="0">
     <w:nsid w:val="59902BC0"/>
     <w:multiLevelType w:val="hybridMultilevel"/>
     <w:tmpl w:val="3BA21646"/>
@@ -6447,7 +7785,7 @@
       </w:pPr>
     </w:lvl>
   </w:abstractNum>
-  <w:abstractNum w:abstractNumId="23" w15:restartNumberingAfterBreak="0">
+  <w:abstractNum w:abstractNumId="24" w15:restartNumberingAfterBreak="0">
     <w:nsid w:val="5DA14027"/>
     <w:multiLevelType w:val="hybridMultilevel"/>
     <w:tmpl w:val="9BC2EDFC"/>
@@ -6538,7 +7876,7 @@
       </w:pPr>
     </w:lvl>
   </w:abstractNum>
-  <w:abstractNum w:abstractNumId="24" w15:restartNumberingAfterBreak="0">
+  <w:abstractNum w:abstractNumId="25" w15:restartNumberingAfterBreak="0">
     <w:nsid w:val="5DF43003"/>
     <w:multiLevelType w:val="hybridMultilevel"/>
     <w:tmpl w:val="44CE16EA"/>
@@ -6651,7 +7989,7 @@
       </w:rPr>
     </w:lvl>
   </w:abstractNum>
-  <w:abstractNum w:abstractNumId="25" w15:restartNumberingAfterBreak="0">
+  <w:abstractNum w:abstractNumId="26" w15:restartNumberingAfterBreak="0">
     <w:nsid w:val="62E12466"/>
     <w:multiLevelType w:val="hybridMultilevel"/>
     <w:tmpl w:val="25E87F60"/>
@@ -6764,7 +8102,7 @@
       </w:rPr>
     </w:lvl>
   </w:abstractNum>
-  <w:abstractNum w:abstractNumId="26" w15:restartNumberingAfterBreak="0">
+  <w:abstractNum w:abstractNumId="27" w15:restartNumberingAfterBreak="0">
     <w:nsid w:val="68850310"/>
     <w:multiLevelType w:val="hybridMultilevel"/>
     <w:tmpl w:val="5A60A550"/>
@@ -6854,7 +8192,7 @@
       </w:pPr>
     </w:lvl>
   </w:abstractNum>
-  <w:abstractNum w:abstractNumId="27" w15:restartNumberingAfterBreak="0">
+  <w:abstractNum w:abstractNumId="28" w15:restartNumberingAfterBreak="0">
     <w:nsid w:val="6BDC33EA"/>
     <w:multiLevelType w:val="hybridMultilevel"/>
     <w:tmpl w:val="C714FF52"/>
@@ -6967,7 +8305,7 @@
       </w:rPr>
     </w:lvl>
   </w:abstractNum>
-  <w:abstractNum w:abstractNumId="28" w15:restartNumberingAfterBreak="0">
+  <w:abstractNum w:abstractNumId="29" w15:restartNumberingAfterBreak="0">
     <w:nsid w:val="6F5017A3"/>
     <w:multiLevelType w:val="hybridMultilevel"/>
     <w:tmpl w:val="1EDC2896"/>
@@ -7056,7 +8394,98 @@
       </w:pPr>
     </w:lvl>
   </w:abstractNum>
-  <w:abstractNum w:abstractNumId="29" w15:restartNumberingAfterBreak="0">
+  <w:abstractNum w:abstractNumId="30" w15:restartNumberingAfterBreak="0">
+    <w:nsid w:val="6F5D0D42"/>
+    <w:multiLevelType w:val="hybridMultilevel"/>
+    <w:tmpl w:val="9BC2EDFC"/>
+    <w:lvl w:ilvl="0" w:tplc="739C87D8">
+      <w:start w:val="1"/>
+      <w:numFmt w:val="decimal"/>
+      <w:lvlText w:val="%1."/>
+      <w:lvlJc w:val="left"/>
+      <w:pPr>
+        <w:ind w:left="720" w:hanging="360"/>
+      </w:pPr>
+      <w:rPr>
+        <w:color w:val="000000" w:themeColor="text1"/>
+        <w:sz w:val="28"/>
+        <w:szCs w:val="28"/>
+      </w:rPr>
+    </w:lvl>
+    <w:lvl w:ilvl="1" w:tplc="2982B12A">
+      <w:start w:val="1"/>
+      <w:numFmt w:val="lowerLetter"/>
+      <w:lvlText w:val="%2."/>
+      <w:lvlJc w:val="left"/>
+      <w:pPr>
+        <w:ind w:left="1440" w:hanging="360"/>
+      </w:pPr>
+    </w:lvl>
+    <w:lvl w:ilvl="2" w:tplc="066C97C4">
+      <w:start w:val="1"/>
+      <w:numFmt w:val="lowerRoman"/>
+      <w:lvlText w:val="%3."/>
+      <w:lvlJc w:val="right"/>
+      <w:pPr>
+        <w:ind w:left="2160" w:hanging="180"/>
+      </w:pPr>
+    </w:lvl>
+    <w:lvl w:ilvl="3" w:tplc="B5041144">
+      <w:start w:val="1"/>
+      <w:numFmt w:val="decimal"/>
+      <w:lvlText w:val="%4."/>
+      <w:lvlJc w:val="left"/>
+      <w:pPr>
+        <w:ind w:left="2880" w:hanging="360"/>
+      </w:pPr>
+    </w:lvl>
+    <w:lvl w:ilvl="4" w:tplc="BE4293EA">
+      <w:start w:val="1"/>
+      <w:numFmt w:val="lowerLetter"/>
+      <w:lvlText w:val="%5."/>
+      <w:lvlJc w:val="left"/>
+      <w:pPr>
+        <w:ind w:left="3600" w:hanging="360"/>
+      </w:pPr>
+    </w:lvl>
+    <w:lvl w:ilvl="5" w:tplc="E3B07C46">
+      <w:start w:val="1"/>
+      <w:numFmt w:val="lowerRoman"/>
+      <w:lvlText w:val="%6."/>
+      <w:lvlJc w:val="right"/>
+      <w:pPr>
+        <w:ind w:left="4320" w:hanging="180"/>
+      </w:pPr>
+    </w:lvl>
+    <w:lvl w:ilvl="6" w:tplc="F7E25568">
+      <w:start w:val="1"/>
+      <w:numFmt w:val="decimal"/>
+      <w:lvlText w:val="%7."/>
+      <w:lvlJc w:val="left"/>
+      <w:pPr>
+        <w:ind w:left="5040" w:hanging="360"/>
+      </w:pPr>
+    </w:lvl>
+    <w:lvl w:ilvl="7" w:tplc="F8CC4A50">
+      <w:start w:val="1"/>
+      <w:numFmt w:val="lowerLetter"/>
+      <w:lvlText w:val="%8."/>
+      <w:lvlJc w:val="left"/>
+      <w:pPr>
+        <w:ind w:left="5760" w:hanging="360"/>
+      </w:pPr>
+    </w:lvl>
+    <w:lvl w:ilvl="8" w:tplc="737CD536">
+      <w:start w:val="1"/>
+      <w:numFmt w:val="lowerRoman"/>
+      <w:lvlText w:val="%9."/>
+      <w:lvlJc w:val="right"/>
+      <w:pPr>
+        <w:ind w:left="6480" w:hanging="180"/>
+      </w:pPr>
+    </w:lvl>
+  </w:abstractNum>
+  <w:abstractNum w:abstractNumId="31" w15:restartNumberingAfterBreak="0">
     <w:nsid w:val="77356C21"/>
     <w:multiLevelType w:val="hybridMultilevel"/>
     <w:tmpl w:val="53D0B00C"/>
@@ -7148,7 +8577,7 @@
       </w:pPr>
     </w:lvl>
   </w:abstractNum>
-  <w:abstractNum w:abstractNumId="30" w15:restartNumberingAfterBreak="0">
+  <w:abstractNum w:abstractNumId="32" w15:restartNumberingAfterBreak="0">
     <w:nsid w:val="7D3C3BB2"/>
     <w:multiLevelType w:val="hybridMultilevel"/>
     <w:tmpl w:val="9BC2EDFC"/>
@@ -7243,94 +8672,100 @@
     <w:abstractNumId w:val="0"/>
   </w:num>
   <w:num w:numId="2">
-    <w:abstractNumId w:val="17"/>
+    <w:abstractNumId w:val="18"/>
   </w:num>
   <w:num w:numId="3">
-    <w:abstractNumId w:val="14"/>
+    <w:abstractNumId w:val="15"/>
   </w:num>
   <w:num w:numId="4">
-    <w:abstractNumId w:val="23"/>
+    <w:abstractNumId w:val="24"/>
   </w:num>
   <w:num w:numId="5">
-    <w:abstractNumId w:val="27"/>
+    <w:abstractNumId w:val="28"/>
   </w:num>
   <w:num w:numId="6">
-    <w:abstractNumId w:val="24"/>
+    <w:abstractNumId w:val="25"/>
   </w:num>
   <w:num w:numId="7">
-    <w:abstractNumId w:val="4"/>
+    <w:abstractNumId w:val="5"/>
   </w:num>
   <w:num w:numId="8">
     <w:abstractNumId w:val="2"/>
   </w:num>
   <w:num w:numId="9">
-    <w:abstractNumId w:val="13"/>
+    <w:abstractNumId w:val="14"/>
   </w:num>
   <w:num w:numId="10">
-    <w:abstractNumId w:val="15"/>
+    <w:abstractNumId w:val="16"/>
   </w:num>
   <w:num w:numId="11">
-    <w:abstractNumId w:val="28"/>
+    <w:abstractNumId w:val="29"/>
   </w:num>
   <w:num w:numId="12">
-    <w:abstractNumId w:val="6"/>
+    <w:abstractNumId w:val="7"/>
   </w:num>
   <w:num w:numId="13">
-    <w:abstractNumId w:val="10"/>
+    <w:abstractNumId w:val="11"/>
   </w:num>
   <w:num w:numId="14">
-    <w:abstractNumId w:val="19"/>
+    <w:abstractNumId w:val="20"/>
   </w:num>
   <w:num w:numId="15">
-    <w:abstractNumId w:val="22"/>
+    <w:abstractNumId w:val="23"/>
   </w:num>
   <w:num w:numId="16">
     <w:abstractNumId w:val="1"/>
   </w:num>
   <w:num w:numId="17">
-    <w:abstractNumId w:val="12"/>
+    <w:abstractNumId w:val="13"/>
   </w:num>
   <w:num w:numId="18">
-    <w:abstractNumId w:val="29"/>
+    <w:abstractNumId w:val="31"/>
   </w:num>
   <w:num w:numId="19">
-    <w:abstractNumId w:val="5"/>
+    <w:abstractNumId w:val="6"/>
   </w:num>
   <w:num w:numId="20">
-    <w:abstractNumId w:val="8"/>
+    <w:abstractNumId w:val="9"/>
   </w:num>
   <w:num w:numId="21">
-    <w:abstractNumId w:val="25"/>
+    <w:abstractNumId w:val="26"/>
   </w:num>
   <w:num w:numId="22">
-    <w:abstractNumId w:val="26"/>
+    <w:abstractNumId w:val="27"/>
   </w:num>
   <w:num w:numId="23">
-    <w:abstractNumId w:val="9"/>
+    <w:abstractNumId w:val="10"/>
   </w:num>
   <w:num w:numId="24">
-    <w:abstractNumId w:val="21"/>
+    <w:abstractNumId w:val="22"/>
   </w:num>
   <w:num w:numId="25">
-    <w:abstractNumId w:val="20"/>
+    <w:abstractNumId w:val="21"/>
   </w:num>
   <w:num w:numId="26">
     <w:abstractNumId w:val="3"/>
   </w:num>
   <w:num w:numId="27">
-    <w:abstractNumId w:val="7"/>
+    <w:abstractNumId w:val="8"/>
   </w:num>
   <w:num w:numId="28">
-    <w:abstractNumId w:val="18"/>
+    <w:abstractNumId w:val="19"/>
   </w:num>
   <w:num w:numId="29">
-    <w:abstractNumId w:val="16"/>
+    <w:abstractNumId w:val="17"/>
   </w:num>
   <w:num w:numId="30">
+    <w:abstractNumId w:val="32"/>
+  </w:num>
+  <w:num w:numId="31">
+    <w:abstractNumId w:val="12"/>
+  </w:num>
+  <w:num w:numId="32">
     <w:abstractNumId w:val="30"/>
   </w:num>
-  <w:num w:numId="31">
-    <w:abstractNumId w:val="11"/>
+  <w:num w:numId="33">
+    <w:abstractNumId w:val="4"/>
   </w:num>
 </w:numbering>
 </file>

</xml_diff>